<commit_message>
I added my details
</commit_message>
<xml_diff>
--- a/PYTHON RECESS PROJECT REPORT.docx
+++ b/PYTHON RECESS PROJECT REPORT.docx
@@ -1,6 +1,6 @@
 
 <file path=word/document.xml><?xml version="1.0" encoding="utf-8"?>
-<w:document xmlns:wpc="http://schemas.microsoft.com/office/word/2010/wordprocessingCanvas" xmlns:cx="http://schemas.microsoft.com/office/drawing/2014/chartex" xmlns:cx1="http://schemas.microsoft.com/office/drawing/2015/9/8/chartex" xmlns:cx2="http://schemas.microsoft.com/office/drawing/2015/10/21/chartex" xmlns:cx3="http://schemas.microsoft.com/office/drawing/2016/5/9/chartex" xmlns:cx4="http://schemas.microsoft.com/office/drawing/2016/5/10/chartex" xmlns:cx5="http://schemas.microsoft.com/office/drawing/2016/5/11/chartex" xmlns:cx6="http://schemas.microsoft.com/office/drawing/2016/5/12/chartex" xmlns:cx7="http://schemas.microsoft.com/office/drawing/2016/5/13/chartex" xmlns:cx8="http://schemas.microsoft.com/office/drawing/2016/5/14/chartex" xmlns:mc="http://schemas.openxmlformats.org/markup-compatibility/2006" xmlns:aink="http://schemas.microsoft.com/office/drawing/2016/ink" xmlns:am3d="http://schemas.microsoft.com/office/drawing/2017/model3d" xmlns:o="urn:schemas-microsoft-com:office:office" xmlns:oel="http://schemas.microsoft.com/office/2019/extlst" xmlns:r="http://schemas.openxmlformats.org/officeDocument/2006/relationships" xmlns:m="http://schemas.openxmlformats.org/officeDocument/2006/math" xmlns:v="urn:schemas-microsoft-com:vml" xmlns:wp14="http://schemas.microsoft.com/office/word/2010/wordprocessingDrawing" xmlns:wp="http://schemas.openxmlformats.org/drawingml/2006/wordprocessingDrawing" xmlns:w10="urn:schemas-microsoft-com:office:word" xmlns:w="http://schemas.openxmlformats.org/wordprocessingml/2006/main" xmlns:w14="http://schemas.microsoft.com/office/word/2010/wordml" xmlns:w15="http://schemas.microsoft.com/office/word/2012/wordml" xmlns:w16cex="http://schemas.microsoft.com/office/word/2018/wordml/cex" xmlns:w16cid="http://schemas.microsoft.com/office/word/2016/wordml/cid" xmlns:w16="http://schemas.microsoft.com/office/word/2018/wordml" xmlns:w16sdtdh="http://schemas.microsoft.com/office/word/2020/wordml/sdtdatahash" xmlns:w16se="http://schemas.microsoft.com/office/word/2015/wordml/symex" xmlns:wpg="http://schemas.microsoft.com/office/word/2010/wordprocessingGroup" xmlns:wpi="http://schemas.microsoft.com/office/word/2010/wordprocessingInk" xmlns:wne="http://schemas.microsoft.com/office/word/2006/wordml" xmlns:wps="http://schemas.microsoft.com/office/word/2010/wordprocessingShape" mc:Ignorable="w14 w15 w16se w16cid w16 w16cex w16sdtdh wp14">
+<w:document xmlns:wpc="http://schemas.microsoft.com/office/word/2010/wordprocessingCanvas" xmlns:mc="http://schemas.openxmlformats.org/markup-compatibility/2006" xmlns:o="urn:schemas-microsoft-com:office:office" xmlns:r="http://schemas.openxmlformats.org/officeDocument/2006/relationships" xmlns:m="http://schemas.openxmlformats.org/officeDocument/2006/math" xmlns:v="urn:schemas-microsoft-com:vml" xmlns:wp14="http://schemas.microsoft.com/office/word/2010/wordprocessingDrawing" xmlns:wp="http://schemas.openxmlformats.org/drawingml/2006/wordprocessingDrawing" xmlns:w10="urn:schemas-microsoft-com:office:word" xmlns:w="http://schemas.openxmlformats.org/wordprocessingml/2006/main" xmlns:w14="http://schemas.microsoft.com/office/word/2010/wordml" xmlns:w15="http://schemas.microsoft.com/office/word/2012/wordml" xmlns:wpg="http://schemas.microsoft.com/office/word/2010/wordprocessingGroup" xmlns:wpi="http://schemas.microsoft.com/office/word/2010/wordprocessingInk" xmlns:wne="http://schemas.microsoft.com/office/word/2006/wordml" xmlns:wps="http://schemas.microsoft.com/office/word/2010/wordprocessingShape" mc:Ignorable="w14 w15 wp14">
   <w:body>
     <w:sdt>
       <w:sdtPr>
@@ -17,6 +17,7 @@
           <w:docPartUnique/>
         </w:docPartObj>
       </w:sdtPr>
+      <w:sdtEndPr/>
       <w:sdtContent>
         <w:p>
           <w:pPr>
@@ -110,7 +111,7 @@
                   </wp:anchor>
                 </w:drawing>
               </mc:Choice>
-              <mc:Fallback>
+              <mc:Fallback xmlns:w16se="http://schemas.microsoft.com/office/word/2015/wordml/symex" xmlns:w16sdtdh="http://schemas.microsoft.com/office/word/2020/wordml/sdtdatahash" xmlns:w16="http://schemas.microsoft.com/office/word/2018/wordml" xmlns:w16cid="http://schemas.microsoft.com/office/word/2016/wordml/cid" xmlns:w16cex="http://schemas.microsoft.com/office/word/2018/wordml/cex" xmlns:oel="http://schemas.microsoft.com/office/2019/extlst" xmlns:am3d="http://schemas.microsoft.com/office/drawing/2017/model3d" xmlns:aink="http://schemas.microsoft.com/office/drawing/2016/ink" xmlns:cx8="http://schemas.microsoft.com/office/drawing/2016/5/14/chartex" xmlns:cx7="http://schemas.microsoft.com/office/drawing/2016/5/13/chartex" xmlns:cx6="http://schemas.microsoft.com/office/drawing/2016/5/12/chartex" xmlns:cx5="http://schemas.microsoft.com/office/drawing/2016/5/11/chartex" xmlns:cx4="http://schemas.microsoft.com/office/drawing/2016/5/10/chartex" xmlns:cx3="http://schemas.microsoft.com/office/drawing/2016/5/9/chartex" xmlns:cx2="http://schemas.microsoft.com/office/drawing/2015/10/21/chartex" xmlns:cx1="http://schemas.microsoft.com/office/drawing/2015/9/8/chartex" xmlns:cx="http://schemas.microsoft.com/office/drawing/2014/chartex">
                 <w:pict>
                   <v:shapetype id="_x0000_t202" coordsize="21600,21600" o:spt="202" path="m,l,21600r21600,l21600,xe">
                     <v:stroke joinstyle="miter"/>
@@ -327,7 +328,7 @@
                   </wp:anchor>
                 </w:drawing>
               </mc:Choice>
-              <mc:Fallback>
+              <mc:Fallback xmlns:w16se="http://schemas.microsoft.com/office/word/2015/wordml/symex" xmlns:w16sdtdh="http://schemas.microsoft.com/office/word/2020/wordml/sdtdatahash" xmlns:w16="http://schemas.microsoft.com/office/word/2018/wordml" xmlns:w16cid="http://schemas.microsoft.com/office/word/2016/wordml/cid" xmlns:w16cex="http://schemas.microsoft.com/office/word/2018/wordml/cex" xmlns:oel="http://schemas.microsoft.com/office/2019/extlst" xmlns:am3d="http://schemas.microsoft.com/office/drawing/2017/model3d" xmlns:aink="http://schemas.microsoft.com/office/drawing/2016/ink" xmlns:cx8="http://schemas.microsoft.com/office/drawing/2016/5/14/chartex" xmlns:cx7="http://schemas.microsoft.com/office/drawing/2016/5/13/chartex" xmlns:cx6="http://schemas.microsoft.com/office/drawing/2016/5/12/chartex" xmlns:cx5="http://schemas.microsoft.com/office/drawing/2016/5/11/chartex" xmlns:cx4="http://schemas.microsoft.com/office/drawing/2016/5/10/chartex" xmlns:cx3="http://schemas.microsoft.com/office/drawing/2016/5/9/chartex" xmlns:cx2="http://schemas.microsoft.com/office/drawing/2015/10/21/chartex" xmlns:cx1="http://schemas.microsoft.com/office/drawing/2015/9/8/chartex" xmlns:cx="http://schemas.microsoft.com/office/drawing/2014/chartex">
                 <w:pict>
                   <v:shape id="Text Box 4" o:spid="_x0000_s1027" type="#_x0000_t202" style="position:absolute;margin-left:253.5pt;margin-top:70.5pt;width:262.5pt;height:128.25pt;z-index:251660288;visibility:visible;mso-wrap-style:square;mso-height-percent:0;mso-wrap-distance-left:9pt;mso-wrap-distance-top:0;mso-wrap-distance-right:9pt;mso-wrap-distance-bottom:0;mso-position-horizontal:absolute;mso-position-horizontal-relative:text;mso-position-vertical:absolute;mso-position-vertical-relative:text;mso-height-percent:0;mso-height-relative:margin;v-text-anchor:top" o:gfxdata="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" fillcolor="white [3201]" strokecolor="white [3212]" strokeweight=".5pt">
                     <v:textbox>
@@ -535,8 +536,8 @@
                                   <w:tblLook w:val="04A0" w:firstRow="1" w:lastRow="0" w:firstColumn="1" w:lastColumn="0" w:noHBand="0" w:noVBand="1"/>
                                 </w:tblPr>
                                 <w:tblGrid>
-                                  <w:gridCol w:w="4380"/>
-                                  <w:gridCol w:w="1977"/>
+                                  <w:gridCol w:w="5909"/>
+                                  <w:gridCol w:w="5597"/>
                                 </w:tblGrid>
                                 <w:tr>
                                   <w:trPr>
@@ -620,6 +621,7 @@
                                         <w:dataBinding w:prefixMappings="xmlns:ns0='http://purl.org/dc/elements/1.1/' xmlns:ns1='http://schemas.openxmlformats.org/package/2006/metadata/core-properties' " w:xpath="/ns1:coreProperties[1]/ns0:title[1]" w:storeItemID="{6C3C8BC8-F283-45AE-878A-BAB7291924A1}"/>
                                         <w:text/>
                                       </w:sdtPr>
+                                      <w:sdtEndPr/>
                                       <w:sdtContent>
                                         <w:p>
                                           <w:pPr>
@@ -658,6 +660,7 @@
                                         <w:dataBinding w:prefixMappings="xmlns:ns0='http://purl.org/dc/elements/1.1/' xmlns:ns1='http://schemas.openxmlformats.org/package/2006/metadata/core-properties' " w:xpath="/ns1:coreProperties[1]/ns0:subject[1]" w:storeItemID="{6C3C8BC8-F283-45AE-878A-BAB7291924A1}"/>
                                         <w:text/>
                                       </w:sdtPr>
+                                      <w:sdtEndPr/>
                                       <w:sdtContent>
                                         <w:p>
                                           <w:pPr>
@@ -715,6 +718,7 @@
                                         <w:dataBinding w:prefixMappings="xmlns:ns0='http://schemas.microsoft.com/office/2006/coverPageProps' " w:xpath="/ns0:CoverPageProperties[1]/ns0:Abstract[1]" w:storeItemID="{55AF091B-3C7A-41E3-B477-F2FDAA23CFDA}"/>
                                         <w:text/>
                                       </w:sdtPr>
+                                      <w:sdtEndPr/>
                                       <w:sdtContent>
                                         <w:p>
                                           <w:pPr>
@@ -744,6 +748,7 @@
                                         <w:dataBinding w:prefixMappings="xmlns:ns0='http://purl.org/dc/elements/1.1/' xmlns:ns1='http://schemas.openxmlformats.org/package/2006/metadata/core-properties' " w:xpath="/ns1:coreProperties[1]/ns0:creator[1]" w:storeItemID="{6C3C8BC8-F283-45AE-878A-BAB7291924A1}"/>
                                         <w:text/>
                                       </w:sdtPr>
+                                      <w:sdtEndPr/>
                                       <w:sdtContent>
                                         <w:p>
                                           <w:pPr>
@@ -780,12 +785,13 @@
                                           <w:dataBinding w:prefixMappings="xmlns:ns0='http://purl.org/dc/elements/1.1/' xmlns:ns1='http://schemas.openxmlformats.org/package/2006/metadata/core-properties' " w:xpath="/ns1:coreProperties[1]/ns1:category[1]" w:storeItemID="{6C3C8BC8-F283-45AE-878A-BAB7291924A1}"/>
                                           <w:text/>
                                         </w:sdtPr>
+                                        <w:sdtEndPr/>
                                         <w:sdtContent>
                                           <w:r>
                                             <w:rPr>
                                               <w:color w:val="000000" w:themeColor="text1"/>
                                             </w:rPr>
-                                            <w:t xml:space="preserve"> BSE2301 SOFTWARE ENGINEERING MINI PROJECT 2</w:t>
+                                            <w:t>BSE2301 SOFTWARE ENGINEERING MINI PROJECT 2</w:t>
                                           </w:r>
                                         </w:sdtContent>
                                       </w:sdt>
@@ -816,7 +822,11 @@
               </mc:Choice>
               <mc:Fallback>
                 <w:pict>
-                  <v:shape id="Text Box 138" o:spid="_x0000_s1028" type="#_x0000_t202" style="position:absolute;margin-left:0;margin-top:0;width:134.85pt;height:302.4pt;z-index:251659264;visibility:visible;mso-wrap-style:square;mso-width-percent:941;mso-height-percent:773;mso-wrap-distance-left:9pt;mso-wrap-distance-top:0;mso-wrap-distance-right:9pt;mso-wrap-distance-bottom:0;mso-position-horizontal:center;mso-position-horizontal-relative:page;mso-position-vertical:center;mso-position-vertical-relative:page;mso-width-percent:941;mso-height-percent:773;mso-width-relative:page;mso-height-relative:page;v-text-anchor:middle" o:gfxdata="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" fillcolor="white [3201]" stroked="f" strokeweight=".5pt">
+                  <v:shapetype id="_x0000_t202" coordsize="21600,21600" o:spt="202" path="m,l,21600r21600,l21600,xe">
+                    <v:stroke joinstyle="miter"/>
+                    <v:path gradientshapeok="t" o:connecttype="rect"/>
+                  </v:shapetype>
+                  <v:shape id="Text Box 138" o:spid="_x0000_s1028" type="#_x0000_t202" style="position:absolute;margin-left:0;margin-top:0;width:134.85pt;height:302.4pt;z-index:251659264;visibility:visible;mso-wrap-style:square;mso-width-percent:941;mso-height-percent:773;mso-wrap-distance-left:9pt;mso-wrap-distance-top:0;mso-wrap-distance-right:9pt;mso-wrap-distance-bottom:0;mso-position-horizontal:center;mso-position-horizontal-relative:page;mso-position-vertical:center;mso-position-vertical-relative:page;mso-width-percent:941;mso-height-percent:773;mso-width-relative:page;mso-height-relative:page;v-text-anchor:middle" o:gfxdata="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" fillcolor="white [3201]" stroked="f" strokeweight=".5pt">
                     <v:textbox inset="0,0,0,0">
                       <w:txbxContent>
                         <w:tbl>
@@ -835,8 +845,8 @@
                             <w:tblLook w:val="04A0" w:firstRow="1" w:lastRow="0" w:firstColumn="1" w:lastColumn="0" w:noHBand="0" w:noVBand="1"/>
                           </w:tblPr>
                           <w:tblGrid>
-                            <w:gridCol w:w="4380"/>
-                            <w:gridCol w:w="1977"/>
+                            <w:gridCol w:w="5909"/>
+                            <w:gridCol w:w="5597"/>
                           </w:tblGrid>
                           <w:tr>
                             <w:trPr>
@@ -920,6 +930,7 @@
                                   <w:dataBinding w:prefixMappings="xmlns:ns0='http://purl.org/dc/elements/1.1/' xmlns:ns1='http://schemas.openxmlformats.org/package/2006/metadata/core-properties' " w:xpath="/ns1:coreProperties[1]/ns0:title[1]" w:storeItemID="{6C3C8BC8-F283-45AE-878A-BAB7291924A1}"/>
                                   <w:text/>
                                 </w:sdtPr>
+                                <w:sdtEndPr/>
                                 <w:sdtContent>
                                   <w:p>
                                     <w:pPr>
@@ -958,6 +969,7 @@
                                   <w:dataBinding w:prefixMappings="xmlns:ns0='http://purl.org/dc/elements/1.1/' xmlns:ns1='http://schemas.openxmlformats.org/package/2006/metadata/core-properties' " w:xpath="/ns1:coreProperties[1]/ns0:subject[1]" w:storeItemID="{6C3C8BC8-F283-45AE-878A-BAB7291924A1}"/>
                                   <w:text/>
                                 </w:sdtPr>
+                                <w:sdtEndPr/>
                                 <w:sdtContent>
                                   <w:p>
                                     <w:pPr>
@@ -1015,6 +1027,7 @@
                                   <w:dataBinding w:prefixMappings="xmlns:ns0='http://schemas.microsoft.com/office/2006/coverPageProps' " w:xpath="/ns0:CoverPageProperties[1]/ns0:Abstract[1]" w:storeItemID="{55AF091B-3C7A-41E3-B477-F2FDAA23CFDA}"/>
                                   <w:text/>
                                 </w:sdtPr>
+                                <w:sdtEndPr/>
                                 <w:sdtContent>
                                   <w:p>
                                     <w:pPr>
@@ -1044,6 +1057,7 @@
                                   <w:dataBinding w:prefixMappings="xmlns:ns0='http://purl.org/dc/elements/1.1/' xmlns:ns1='http://schemas.openxmlformats.org/package/2006/metadata/core-properties' " w:xpath="/ns1:coreProperties[1]/ns0:creator[1]" w:storeItemID="{6C3C8BC8-F283-45AE-878A-BAB7291924A1}"/>
                                   <w:text/>
                                 </w:sdtPr>
+                                <w:sdtEndPr/>
                                 <w:sdtContent>
                                   <w:p>
                                     <w:pPr>
@@ -1080,12 +1094,13 @@
                                     <w:dataBinding w:prefixMappings="xmlns:ns0='http://purl.org/dc/elements/1.1/' xmlns:ns1='http://schemas.openxmlformats.org/package/2006/metadata/core-properties' " w:xpath="/ns1:coreProperties[1]/ns1:category[1]" w:storeItemID="{6C3C8BC8-F283-45AE-878A-BAB7291924A1}"/>
                                     <w:text/>
                                   </w:sdtPr>
+                                  <w:sdtEndPr/>
                                   <w:sdtContent>
                                     <w:r>
                                       <w:rPr>
                                         <w:color w:val="000000" w:themeColor="text1"/>
                                       </w:rPr>
-                                      <w:t xml:space="preserve"> BSE2301 SOFTWARE ENGINEERING MINI PROJECT 2</w:t>
+                                      <w:t>BSE2301 SOFTWARE ENGINEERING MINI PROJECT 2</w:t>
                                     </w:r>
                                   </w:sdtContent>
                                 </w:sdt>
@@ -1375,6 +1390,14 @@
                 <w:szCs w:val="24"/>
               </w:rPr>
             </w:pPr>
+            <w:r>
+              <w:rPr>
+                <w:rFonts w:cstheme="minorHAnsi"/>
+                <w:sz w:val="24"/>
+                <w:szCs w:val="24"/>
+              </w:rPr>
+              <w:t>MUMARARUNGU PHIONAH</w:t>
+            </w:r>
           </w:p>
         </w:tc>
         <w:tc>
@@ -1390,6 +1413,14 @@
                 <w:szCs w:val="24"/>
               </w:rPr>
             </w:pPr>
+            <w:r>
+              <w:rPr>
+                <w:rFonts w:cstheme="minorHAnsi"/>
+                <w:sz w:val="24"/>
+                <w:szCs w:val="24"/>
+              </w:rPr>
+              <w:t>2000707749</w:t>
+            </w:r>
           </w:p>
         </w:tc>
         <w:tc>
@@ -1405,6 +1436,16 @@
                 <w:szCs w:val="24"/>
               </w:rPr>
             </w:pPr>
+            <w:r>
+              <w:rPr>
+                <w:rFonts w:cstheme="minorHAnsi"/>
+                <w:sz w:val="24"/>
+                <w:szCs w:val="24"/>
+              </w:rPr>
+              <w:t>20/U/7749/PS</w:t>
+            </w:r>
+            <w:bookmarkStart w:id="0" w:name="_GoBack"/>
+            <w:bookmarkEnd w:id="0"/>
           </w:p>
         </w:tc>
       </w:tr>
@@ -1682,7 +1723,7 @@
 </file>
 
 <file path=word/numbering.xml><?xml version="1.0" encoding="utf-8"?>
-<w:numbering xmlns:wpc="http://schemas.microsoft.com/office/word/2010/wordprocessingCanvas" xmlns:cx="http://schemas.microsoft.com/office/drawing/2014/chartex" xmlns:cx1="http://schemas.microsoft.com/office/drawing/2015/9/8/chartex" xmlns:cx2="http://schemas.microsoft.com/office/drawing/2015/10/21/chartex" xmlns:cx3="http://schemas.microsoft.com/office/drawing/2016/5/9/chartex" xmlns:cx4="http://schemas.microsoft.com/office/drawing/2016/5/10/chartex" xmlns:cx5="http://schemas.microsoft.com/office/drawing/2016/5/11/chartex" xmlns:cx6="http://schemas.microsoft.com/office/drawing/2016/5/12/chartex" xmlns:cx7="http://schemas.microsoft.com/office/drawing/2016/5/13/chartex" xmlns:cx8="http://schemas.microsoft.com/office/drawing/2016/5/14/chartex" xmlns:mc="http://schemas.openxmlformats.org/markup-compatibility/2006" xmlns:aink="http://schemas.microsoft.com/office/drawing/2016/ink" xmlns:am3d="http://schemas.microsoft.com/office/drawing/2017/model3d" xmlns:o="urn:schemas-microsoft-com:office:office" xmlns:oel="http://schemas.microsoft.com/office/2019/extlst" xmlns:r="http://schemas.openxmlformats.org/officeDocument/2006/relationships" xmlns:m="http://schemas.openxmlformats.org/officeDocument/2006/math" xmlns:v="urn:schemas-microsoft-com:vml" xmlns:wp14="http://schemas.microsoft.com/office/word/2010/wordprocessingDrawing" xmlns:wp="http://schemas.openxmlformats.org/drawingml/2006/wordprocessingDrawing" xmlns:w10="urn:schemas-microsoft-com:office:word" xmlns:w="http://schemas.openxmlformats.org/wordprocessingml/2006/main" xmlns:w14="http://schemas.microsoft.com/office/word/2010/wordml" xmlns:w15="http://schemas.microsoft.com/office/word/2012/wordml" xmlns:w16cex="http://schemas.microsoft.com/office/word/2018/wordml/cex" xmlns:w16cid="http://schemas.microsoft.com/office/word/2016/wordml/cid" xmlns:w16="http://schemas.microsoft.com/office/word/2018/wordml" xmlns:w16sdtdh="http://schemas.microsoft.com/office/word/2020/wordml/sdtdatahash" xmlns:w16se="http://schemas.microsoft.com/office/word/2015/wordml/symex" xmlns:wpg="http://schemas.microsoft.com/office/word/2010/wordprocessingGroup" xmlns:wpi="http://schemas.microsoft.com/office/word/2010/wordprocessingInk" xmlns:wne="http://schemas.microsoft.com/office/word/2006/wordml" xmlns:wps="http://schemas.microsoft.com/office/word/2010/wordprocessingShape" mc:Ignorable="w14 w15 w16se w16cid w16 w16cex w16sdtdh wp14">
+<w:numbering xmlns:wpc="http://schemas.microsoft.com/office/word/2010/wordprocessingCanvas" xmlns:mc="http://schemas.openxmlformats.org/markup-compatibility/2006" xmlns:o="urn:schemas-microsoft-com:office:office" xmlns:r="http://schemas.openxmlformats.org/officeDocument/2006/relationships" xmlns:m="http://schemas.openxmlformats.org/officeDocument/2006/math" xmlns:v="urn:schemas-microsoft-com:vml" xmlns:wp14="http://schemas.microsoft.com/office/word/2010/wordprocessingDrawing" xmlns:wp="http://schemas.openxmlformats.org/drawingml/2006/wordprocessingDrawing" xmlns:w10="urn:schemas-microsoft-com:office:word" xmlns:w="http://schemas.openxmlformats.org/wordprocessingml/2006/main" xmlns:w14="http://schemas.microsoft.com/office/word/2010/wordml" xmlns:w15="http://schemas.microsoft.com/office/word/2012/wordml" xmlns:wpg="http://schemas.microsoft.com/office/word/2010/wordprocessingGroup" xmlns:wpi="http://schemas.microsoft.com/office/word/2010/wordprocessingInk" xmlns:wne="http://schemas.microsoft.com/office/word/2006/wordml" xmlns:wps="http://schemas.microsoft.com/office/word/2010/wordprocessingShape" mc:Ignorable="w14 w15 wp14">
   <w:abstractNum w:abstractNumId="0" w15:restartNumberingAfterBreak="0">
     <w:nsid w:val="30E629AA"/>
     <w:multiLevelType w:val="hybridMultilevel"/>
@@ -1772,14 +1813,14 @@
       </w:pPr>
     </w:lvl>
   </w:abstractNum>
-  <w:num w:numId="1" w16cid:durableId="459612739">
+  <w:num w:numId="1">
     <w:abstractNumId w:val="0"/>
   </w:num>
 </w:numbering>
 </file>
 
 <file path=word/styles.xml><?xml version="1.0" encoding="utf-8"?>
-<w:styles xmlns:mc="http://schemas.openxmlformats.org/markup-compatibility/2006" xmlns:r="http://schemas.openxmlformats.org/officeDocument/2006/relationships" xmlns:w="http://schemas.openxmlformats.org/wordprocessingml/2006/main" xmlns:w14="http://schemas.microsoft.com/office/word/2010/wordml" xmlns:w15="http://schemas.microsoft.com/office/word/2012/wordml" xmlns:w16cex="http://schemas.microsoft.com/office/word/2018/wordml/cex" xmlns:w16cid="http://schemas.microsoft.com/office/word/2016/wordml/cid" xmlns:w16="http://schemas.microsoft.com/office/word/2018/wordml" xmlns:w16sdtdh="http://schemas.microsoft.com/office/word/2020/wordml/sdtdatahash" xmlns:w16se="http://schemas.microsoft.com/office/word/2015/wordml/symex" mc:Ignorable="w14 w15 w16se w16cid w16 w16cex w16sdtdh">
+<w:styles xmlns:mc="http://schemas.openxmlformats.org/markup-compatibility/2006" xmlns:r="http://schemas.openxmlformats.org/officeDocument/2006/relationships" xmlns:w="http://schemas.openxmlformats.org/wordprocessingml/2006/main" xmlns:w14="http://schemas.microsoft.com/office/word/2010/wordml" xmlns:w15="http://schemas.microsoft.com/office/word/2012/wordml" mc:Ignorable="w14 w15">
   <w:docDefaults>
     <w:rPrDefault>
       <w:rPr>
@@ -1797,7 +1838,7 @@
       </w:pPr>
     </w:pPrDefault>
   </w:docDefaults>
-  <w:latentStyles w:defLockedState="0" w:defUIPriority="99" w:defSemiHidden="0" w:defUnhideWhenUsed="0" w:defQFormat="0" w:count="376">
+  <w:latentStyles w:defLockedState="0" w:defUIPriority="99" w:defSemiHidden="0" w:defUnhideWhenUsed="0" w:defQFormat="0" w:count="371">
     <w:lsdException w:name="Normal" w:uiPriority="0" w:qFormat="1"/>
     <w:lsdException w:name="heading 1" w:uiPriority="9" w:qFormat="1"/>
     <w:lsdException w:name="heading 2" w:semiHidden="1" w:uiPriority="9" w:unhideWhenUsed="1" w:qFormat="1"/>
@@ -2169,11 +2210,6 @@
     <w:lsdException w:name="List Table 5 Dark Accent 6" w:uiPriority="50"/>
     <w:lsdException w:name="List Table 6 Colorful Accent 6" w:uiPriority="51"/>
     <w:lsdException w:name="List Table 7 Colorful Accent 6" w:uiPriority="52"/>
-    <w:lsdException w:name="Mention" w:semiHidden="1" w:unhideWhenUsed="1"/>
-    <w:lsdException w:name="Smart Hyperlink" w:semiHidden="1" w:unhideWhenUsed="1"/>
-    <w:lsdException w:name="Hashtag" w:semiHidden="1" w:unhideWhenUsed="1"/>
-    <w:lsdException w:name="Unresolved Mention" w:semiHidden="1" w:unhideWhenUsed="1"/>
-    <w:lsdException w:name="Smart Link" w:semiHidden="1" w:unhideWhenUsed="1"/>
   </w:latentStyles>
   <w:style w:type="paragraph" w:default="1" w:styleId="Normal">
     <w:name w:val="Normal"/>

</xml_diff>

<commit_message>
i added some additional files to work on the geographic heatmaps
</commit_message>
<xml_diff>
--- a/PYTHON RECESS PROJECT REPORT.docx
+++ b/PYTHON RECESS PROJECT REPORT.docx
@@ -40,18 +40,18 @@
             <mc:AlternateContent>
               <mc:Choice Requires="wps">
                 <w:drawing>
-                  <wp:anchor distT="0" distB="0" distL="114300" distR="114300" simplePos="0" relativeHeight="251661312" behindDoc="0" locked="0" layoutInCell="1" allowOverlap="1">
+                  <wp:anchor distT="0" distB="0" distL="114300" distR="114300" simplePos="0" relativeHeight="251662336" behindDoc="0" locked="0" layoutInCell="1" allowOverlap="1">
                     <wp:simplePos x="0" y="0"/>
                     <wp:positionH relativeFrom="column">
-                      <wp:posOffset>3390900</wp:posOffset>
+                      <wp:posOffset>-95250</wp:posOffset>
                     </wp:positionH>
                     <wp:positionV relativeFrom="paragraph">
-                      <wp:posOffset>5267325</wp:posOffset>
+                      <wp:posOffset>6410325</wp:posOffset>
                     </wp:positionV>
-                    <wp:extent cx="3067050" cy="1028700"/>
+                    <wp:extent cx="2933700" cy="971550"/>
                     <wp:effectExtent l="0" t="0" r="19050" b="19050"/>
                     <wp:wrapNone/>
-                    <wp:docPr id="5" name="Text Box 5"/>
+                    <wp:docPr id="1" name="Text Box 1"/>
                     <wp:cNvGraphicFramePr/>
                     <a:graphic xmlns:a="http://schemas.openxmlformats.org/drawingml/2006/main">
                       <a:graphicData uri="http://schemas.microsoft.com/office/word/2010/wordprocessingShape">
@@ -60,7 +60,7 @@
                           <wps:spPr>
                             <a:xfrm>
                               <a:off x="0" y="0"/>
-                              <a:ext cx="3067050" cy="1028700"/>
+                              <a:ext cx="2933700" cy="971550"/>
                             </a:xfrm>
                             <a:prstGeom prst="rect">
                               <a:avLst/>
@@ -76,6 +76,203 @@
                           </wps:spPr>
                           <wps:txbx>
                             <w:txbxContent>
+                              <w:p>
+                                <w:pPr>
+                                  <w:rPr>
+                                    <w:rFonts w:ascii="Bahnschrift SemiBold SemiConden" w:hAnsi="Bahnschrift SemiBold SemiConden"/>
+                                  </w:rPr>
+                                </w:pPr>
+                                <w:r>
+                                  <w:rPr>
+                                    <w:rFonts w:ascii="Bahnschrift SemiBold SemiConden" w:hAnsi="Bahnschrift SemiBold SemiConden"/>
+                                  </w:rPr>
+                                  <w:t>SUBMITTED TO:</w:t>
+                                </w:r>
+                              </w:p>
+                              <w:p>
+                                <w:pPr>
+                                  <w:rPr>
+                                    <w:rFonts w:ascii="Bahnschrift SemiBold SemiConden" w:hAnsi="Bahnschrift SemiBold SemiConden"/>
+                                    <w:sz w:val="32"/>
+                                    <w:szCs w:val="32"/>
+                                  </w:rPr>
+                                </w:pPr>
+                                <w:r>
+                                  <w:rPr>
+                                    <w:rFonts w:ascii="Bahnschrift SemiBold SemiConden" w:hAnsi="Bahnschrift SemiBold SemiConden"/>
+                                    <w:sz w:val="32"/>
+                                    <w:szCs w:val="32"/>
+                                  </w:rPr>
+                                  <w:t>Mr. JEFF GEOFF ODOKONYERO</w:t>
+                                </w:r>
+                              </w:p>
+                              <w:p>
+                                <w:pPr>
+                                  <w:rPr>
+                                    <w:rFonts w:ascii="Bahnschrift SemiBold SemiConden" w:hAnsi="Bahnschrift SemiBold SemiConden"/>
+                                  </w:rPr>
+                                </w:pPr>
+                                <w:r>
+                                  <w:rPr>
+                                    <w:rFonts w:ascii="Bahnschrift SemiBold SemiConden" w:hAnsi="Bahnschrift SemiBold SemiConden"/>
+                                  </w:rPr>
+                                  <w:t>Recess supervisor</w:t>
+                                </w:r>
+                              </w:p>
+                            </w:txbxContent>
+                          </wps:txbx>
+                          <wps:bodyPr rot="0" spcFirstLastPara="0" vertOverflow="overflow" horzOverflow="overflow" vert="horz" wrap="square" lIns="91440" tIns="45720" rIns="91440" bIns="45720" numCol="1" spcCol="0" rtlCol="0" fromWordArt="0" anchor="t" anchorCtr="0" forceAA="0" compatLnSpc="1">
+                            <a:prstTxWarp prst="textNoShape">
+                              <a:avLst/>
+                            </a:prstTxWarp>
+                            <a:noAutofit/>
+                          </wps:bodyPr>
+                        </wps:wsp>
+                      </a:graphicData>
+                    </a:graphic>
+                  </wp:anchor>
+                </w:drawing>
+              </mc:Choice>
+              <mc:Fallback>
+                <w:pict>
+                  <v:shapetype id="_x0000_t202" coordsize="21600,21600" o:spt="202" path="m,l,21600r21600,l21600,xe">
+                    <v:stroke joinstyle="miter"/>
+                    <v:path gradientshapeok="t" o:connecttype="rect"/>
+                  </v:shapetype>
+                  <v:shape id="Text Box 1" o:spid="_x0000_s1026" type="#_x0000_t202" style="position:absolute;margin-left:-7.5pt;margin-top:504.75pt;width:231pt;height:76.5pt;z-index:251662336;visibility:visible;mso-wrap-style:square;mso-wrap-distance-left:9pt;mso-wrap-distance-top:0;mso-wrap-distance-right:9pt;mso-wrap-distance-bottom:0;mso-position-horizontal:absolute;mso-position-horizontal-relative:text;mso-position-vertical:absolute;mso-position-vertical-relative:text;v-text-anchor:top" o:gfxdata="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" fillcolor="white [3201]" strokecolor="white [3212]" strokeweight=".5pt">
+                    <v:textbox>
+                      <w:txbxContent>
+                        <w:p>
+                          <w:pPr>
+                            <w:rPr>
+                              <w:rFonts w:ascii="Bahnschrift SemiBold SemiConden" w:hAnsi="Bahnschrift SemiBold SemiConden"/>
+                            </w:rPr>
+                          </w:pPr>
+                          <w:r>
+                            <w:rPr>
+                              <w:rFonts w:ascii="Bahnschrift SemiBold SemiConden" w:hAnsi="Bahnschrift SemiBold SemiConden"/>
+                            </w:rPr>
+                            <w:t>SUBMITTED TO:</w:t>
+                          </w:r>
+                        </w:p>
+                        <w:p>
+                          <w:pPr>
+                            <w:rPr>
+                              <w:rFonts w:ascii="Bahnschrift SemiBold SemiConden" w:hAnsi="Bahnschrift SemiBold SemiConden"/>
+                              <w:sz w:val="32"/>
+                              <w:szCs w:val="32"/>
+                            </w:rPr>
+                          </w:pPr>
+                          <w:r>
+                            <w:rPr>
+                              <w:rFonts w:ascii="Bahnschrift SemiBold SemiConden" w:hAnsi="Bahnschrift SemiBold SemiConden"/>
+                              <w:sz w:val="32"/>
+                              <w:szCs w:val="32"/>
+                            </w:rPr>
+                            <w:t>Mr. JEFF GEOFF ODOKONYERO</w:t>
+                          </w:r>
+                        </w:p>
+                        <w:p>
+                          <w:pPr>
+                            <w:rPr>
+                              <w:rFonts w:ascii="Bahnschrift SemiBold SemiConden" w:hAnsi="Bahnschrift SemiBold SemiConden"/>
+                            </w:rPr>
+                          </w:pPr>
+                          <w:r>
+                            <w:rPr>
+                              <w:rFonts w:ascii="Bahnschrift SemiBold SemiConden" w:hAnsi="Bahnschrift SemiBold SemiConden"/>
+                            </w:rPr>
+                            <w:t>Recess supervisor</w:t>
+                          </w:r>
+                        </w:p>
+                      </w:txbxContent>
+                    </v:textbox>
+                  </v:shape>
+                </w:pict>
+              </mc:Fallback>
+            </mc:AlternateContent>
+          </w:r>
+          <w:r>
+            <w:rPr>
+              <w:rFonts w:ascii="Bahnschrift SemiCondensed" w:hAnsi="Bahnschrift SemiCondensed"/>
+              <w:b/>
+              <w:bCs/>
+              <w:noProof/>
+              <w:sz w:val="32"/>
+              <w:szCs w:val="32"/>
+            </w:rPr>
+            <mc:AlternateContent>
+              <mc:Choice Requires="wps">
+                <w:drawing>
+                  <wp:anchor distT="0" distB="0" distL="114300" distR="114300" simplePos="0" relativeHeight="251661312" behindDoc="0" locked="0" layoutInCell="1" allowOverlap="1">
+                    <wp:simplePos x="0" y="0"/>
+                    <wp:positionH relativeFrom="column">
+                      <wp:posOffset>3390900</wp:posOffset>
+                    </wp:positionH>
+                    <wp:positionV relativeFrom="paragraph">
+                      <wp:posOffset>5267325</wp:posOffset>
+                    </wp:positionV>
+                    <wp:extent cx="3019425" cy="1647825"/>
+                    <wp:effectExtent l="0" t="0" r="28575" b="28575"/>
+                    <wp:wrapNone/>
+                    <wp:docPr id="5" name="Text Box 5"/>
+                    <wp:cNvGraphicFramePr/>
+                    <a:graphic xmlns:a="http://schemas.openxmlformats.org/drawingml/2006/main">
+                      <a:graphicData uri="http://schemas.microsoft.com/office/word/2010/wordprocessingShape">
+                        <wps:wsp>
+                          <wps:cNvSpPr txBox="1"/>
+                          <wps:spPr>
+                            <a:xfrm>
+                              <a:off x="0" y="0"/>
+                              <a:ext cx="3019425" cy="1647825"/>
+                            </a:xfrm>
+                            <a:prstGeom prst="rect">
+                              <a:avLst/>
+                            </a:prstGeom>
+                            <a:solidFill>
+                              <a:schemeClr val="lt1"/>
+                            </a:solidFill>
+                            <a:ln w="6350">
+                              <a:solidFill>
+                                <a:schemeClr val="bg1"/>
+                              </a:solidFill>
+                            </a:ln>
+                          </wps:spPr>
+                          <wps:txbx>
+                            <w:txbxContent>
+                              <w:p>
+                                <w:pPr>
+                                  <w:rPr>
+                                    <w:rFonts w:ascii="Algerian" w:hAnsi="Algerian"/>
+                                    <w:sz w:val="56"/>
+                                    <w:szCs w:val="56"/>
+                                  </w:rPr>
+                                </w:pPr>
+                                <w:r>
+                                  <w:rPr>
+                                    <w:rFonts w:ascii="Algerian" w:hAnsi="Algerian"/>
+                                    <w:sz w:val="56"/>
+                                    <w:szCs w:val="56"/>
+                                  </w:rPr>
+                                  <w:t>PREPARED</w:t>
+                                </w:r>
+                                <w:r>
+                                  <w:rPr>
+                                    <w:rFonts w:ascii="Algerian" w:hAnsi="Algerian"/>
+                                    <w:sz w:val="56"/>
+                                    <w:szCs w:val="56"/>
+                                  </w:rPr>
+                                  <w:t xml:space="preserve"> </w:t>
+                                </w:r>
+                                <w:r>
+                                  <w:rPr>
+                                    <w:rFonts w:ascii="Algerian" w:hAnsi="Algerian"/>
+                                    <w:sz w:val="56"/>
+                                    <w:szCs w:val="56"/>
+                                  </w:rPr>
+                                  <w:t>BY:</w:t>
+                                </w:r>
+                              </w:p>
                               <w:p>
                                 <w:pPr>
                                   <w:rPr>
@@ -107,18 +304,50 @@
                     <wp14:sizeRelH relativeFrom="margin">
                       <wp14:pctWidth>0</wp14:pctWidth>
                     </wp14:sizeRelH>
+                    <wp14:sizeRelV relativeFrom="margin">
+                      <wp14:pctHeight>0</wp14:pctHeight>
+                    </wp14:sizeRelV>
                   </wp:anchor>
                 </w:drawing>
               </mc:Choice>
               <mc:Fallback>
                 <w:pict>
-                  <v:shapetype id="_x0000_t202" coordsize="21600,21600" o:spt="202" path="m,l,21600r21600,l21600,xe">
-                    <v:stroke joinstyle="miter"/>
-                    <v:path gradientshapeok="t" o:connecttype="rect"/>
-                  </v:shapetype>
-                  <v:shape id="Text Box 5" o:spid="_x0000_s1026" type="#_x0000_t202" style="position:absolute;margin-left:267pt;margin-top:414.75pt;width:241.5pt;height:81pt;z-index:251661312;visibility:visible;mso-wrap-style:square;mso-width-percent:0;mso-wrap-distance-left:9pt;mso-wrap-distance-top:0;mso-wrap-distance-right:9pt;mso-wrap-distance-bottom:0;mso-position-horizontal:absolute;mso-position-horizontal-relative:text;mso-position-vertical:absolute;mso-position-vertical-relative:text;mso-width-percent:0;mso-width-relative:margin;v-text-anchor:top" o:gfxdata="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" fillcolor="white [3201]" strokecolor="white [3212]" strokeweight=".5pt">
+                  <v:shape id="Text Box 5" o:spid="_x0000_s1027" type="#_x0000_t202" style="position:absolute;margin-left:267pt;margin-top:414.75pt;width:237.75pt;height:129.75pt;z-index:251661312;visibility:visible;mso-wrap-style:square;mso-width-percent:0;mso-height-percent:0;mso-wrap-distance-left:9pt;mso-wrap-distance-top:0;mso-wrap-distance-right:9pt;mso-wrap-distance-bottom:0;mso-position-horizontal:absolute;mso-position-horizontal-relative:text;mso-position-vertical:absolute;mso-position-vertical-relative:text;mso-width-percent:0;mso-height-percent:0;mso-width-relative:margin;mso-height-relative:margin;v-text-anchor:top" o:gfxdata="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" fillcolor="white [3201]" strokecolor="white [3212]" strokeweight=".5pt">
                     <v:textbox>
                       <w:txbxContent>
+                        <w:p>
+                          <w:pPr>
+                            <w:rPr>
+                              <w:rFonts w:ascii="Algerian" w:hAnsi="Algerian"/>
+                              <w:sz w:val="56"/>
+                              <w:szCs w:val="56"/>
+                            </w:rPr>
+                          </w:pPr>
+                          <w:r>
+                            <w:rPr>
+                              <w:rFonts w:ascii="Algerian" w:hAnsi="Algerian"/>
+                              <w:sz w:val="56"/>
+                              <w:szCs w:val="56"/>
+                            </w:rPr>
+                            <w:t>PREPARED</w:t>
+                          </w:r>
+                          <w:r>
+                            <w:rPr>
+                              <w:rFonts w:ascii="Algerian" w:hAnsi="Algerian"/>
+                              <w:sz w:val="56"/>
+                              <w:szCs w:val="56"/>
+                            </w:rPr>
+                            <w:t xml:space="preserve"> </w:t>
+                          </w:r>
+                          <w:r>
+                            <w:rPr>
+                              <w:rFonts w:ascii="Algerian" w:hAnsi="Algerian"/>
+                              <w:sz w:val="56"/>
+                              <w:szCs w:val="56"/>
+                            </w:rPr>
+                            <w:t>BY:</w:t>
+                          </w:r>
+                        </w:p>
                         <w:p>
                           <w:pPr>
                             <w:rPr>
@@ -329,7 +558,7 @@
               </mc:Choice>
               <mc:Fallback>
                 <w:pict>
-                  <v:shape id="Text Box 4" o:spid="_x0000_s1027" type="#_x0000_t202" style="position:absolute;margin-left:253.5pt;margin-top:70.5pt;width:262.5pt;height:128.25pt;z-index:251660288;visibility:visible;mso-wrap-style:square;mso-height-percent:0;mso-wrap-distance-left:9pt;mso-wrap-distance-top:0;mso-wrap-distance-right:9pt;mso-wrap-distance-bottom:0;mso-position-horizontal:absolute;mso-position-horizontal-relative:text;mso-position-vertical:absolute;mso-position-vertical-relative:text;mso-height-percent:0;mso-height-relative:margin;v-text-anchor:top" o:gfxdata="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" fillcolor="white [3201]" strokecolor="white [3212]" strokeweight=".5pt">
+                  <v:shape id="Text Box 4" o:spid="_x0000_s1028" type="#_x0000_t202" style="position:absolute;margin-left:253.5pt;margin-top:70.5pt;width:262.5pt;height:128.25pt;z-index:251660288;visibility:visible;mso-wrap-style:square;mso-height-percent:0;mso-wrap-distance-left:9pt;mso-wrap-distance-top:0;mso-wrap-distance-right:9pt;mso-wrap-distance-bottom:0;mso-position-horizontal:absolute;mso-position-horizontal-relative:text;mso-position-vertical:absolute;mso-position-vertical-relative:text;mso-height-percent:0;mso-height-relative:margin;v-text-anchor:top" o:gfxdata="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" fillcolor="white [3201]" strokecolor="white [3212]" strokeweight=".5pt">
                     <v:textbox>
                       <w:txbxContent>
                         <w:p>
@@ -611,8 +840,8 @@
                                         <w:rPr>
                                           <w:caps/>
                                           <w:color w:val="191919" w:themeColor="text1" w:themeTint="E6"/>
-                                          <w:sz w:val="72"/>
-                                          <w:szCs w:val="72"/>
+                                          <w:sz w:val="44"/>
+                                          <w:szCs w:val="44"/>
                                         </w:rPr>
                                         <w:alias w:val="Title"/>
                                         <w:tag w:val=""/>
@@ -629,16 +858,16 @@
                                             <w:rPr>
                                               <w:caps/>
                                               <w:color w:val="191919" w:themeColor="text1" w:themeTint="E6"/>
-                                              <w:sz w:val="72"/>
-                                              <w:szCs w:val="72"/>
+                                              <w:sz w:val="44"/>
+                                              <w:szCs w:val="44"/>
                                             </w:rPr>
                                           </w:pPr>
                                           <w:r>
                                             <w:rPr>
                                               <w:caps/>
                                               <w:color w:val="191919" w:themeColor="text1" w:themeTint="E6"/>
-                                              <w:sz w:val="72"/>
-                                              <w:szCs w:val="72"/>
+                                              <w:sz w:val="44"/>
+                                              <w:szCs w:val="44"/>
                                             </w:rPr>
                                             <w:t>RECESS REPORT FOR YEAR 2                       DATA ANALYSIS</w:t>
                                           </w:r>
@@ -673,7 +902,7 @@
                                               <w:sz w:val="24"/>
                                               <w:szCs w:val="24"/>
                                             </w:rPr>
-                                            <w:t>ANALYSIS ON COVID_19 DATASET</w:t>
+                                            <w:t>(RECESS PROJECT)</w:t>
                                           </w:r>
                                         </w:p>
                                       </w:sdtContent>
@@ -785,7 +1014,7 @@
                                             <w:rPr>
                                               <w:color w:val="000000" w:themeColor="text1"/>
                                             </w:rPr>
-                                            <w:t xml:space="preserve"> BSE2301 SOFTWARE ENGINEERING MINI PROJECT 2</w:t>
+                                            <w:t>BSE2301 SOFTWARE ENGINEERING MINI PROJECT 2</w:t>
                                           </w:r>
                                         </w:sdtContent>
                                       </w:sdt>
@@ -793,7 +1022,20 @@
                                   </w:tc>
                                 </w:tr>
                               </w:tbl>
-                              <w:p/>
+                              <w:p>
+                                <w:r>
+                                  <w:t>September, 24</w:t>
+                                </w:r>
+                                <w:r>
+                                  <w:rPr>
+                                    <w:vertAlign w:val="superscript"/>
+                                  </w:rPr>
+                                  <w:t>th</w:t>
+                                </w:r>
+                                <w:r>
+                                  <w:t xml:space="preserve"> 2022</w:t>
+                                </w:r>
+                              </w:p>
                             </w:txbxContent>
                           </wps:txbx>
                           <wps:bodyPr rot="0" spcFirstLastPara="0" vertOverflow="overflow" horzOverflow="overflow" vert="horz" wrap="square" lIns="0" tIns="0" rIns="0" bIns="0" numCol="1" spcCol="0" rtlCol="0" fromWordArt="0" anchor="ctr" anchorCtr="0" forceAA="0" compatLnSpc="1">
@@ -816,7 +1058,7 @@
               </mc:Choice>
               <mc:Fallback>
                 <w:pict>
-                  <v:shape id="Text Box 138" o:spid="_x0000_s1028" type="#_x0000_t202" style="position:absolute;margin-left:0;margin-top:0;width:134.85pt;height:302.4pt;z-index:251659264;visibility:visible;mso-wrap-style:square;mso-width-percent:941;mso-height-percent:773;mso-wrap-distance-left:9pt;mso-wrap-distance-top:0;mso-wrap-distance-right:9pt;mso-wrap-distance-bottom:0;mso-position-horizontal:center;mso-position-horizontal-relative:page;mso-position-vertical:center;mso-position-vertical-relative:page;mso-width-percent:941;mso-height-percent:773;mso-width-relative:page;mso-height-relative:page;v-text-anchor:middle" o:gfxdata="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" fillcolor="white [3201]" stroked="f" strokeweight=".5pt">
+                  <v:shape id="Text Box 138" o:spid="_x0000_s1029" type="#_x0000_t202" style="position:absolute;margin-left:0;margin-top:0;width:134.85pt;height:302.4pt;z-index:251659264;visibility:visible;mso-wrap-style:square;mso-width-percent:941;mso-height-percent:773;mso-wrap-distance-left:9pt;mso-wrap-distance-top:0;mso-wrap-distance-right:9pt;mso-wrap-distance-bottom:0;mso-position-horizontal:center;mso-position-horizontal-relative:page;mso-position-vertical:center;mso-position-vertical-relative:page;mso-width-percent:941;mso-height-percent:773;mso-width-relative:page;mso-height-relative:page;v-text-anchor:middle" o:gfxdata="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" fillcolor="white [3201]" stroked="f" strokeweight=".5pt">
                     <v:textbox inset="0,0,0,0">
                       <w:txbxContent>
                         <w:tbl>
@@ -911,8 +1153,8 @@
                                   <w:rPr>
                                     <w:caps/>
                                     <w:color w:val="191919" w:themeColor="text1" w:themeTint="E6"/>
-                                    <w:sz w:val="72"/>
-                                    <w:szCs w:val="72"/>
+                                    <w:sz w:val="44"/>
+                                    <w:szCs w:val="44"/>
                                   </w:rPr>
                                   <w:alias w:val="Title"/>
                                   <w:tag w:val=""/>
@@ -929,16 +1171,16 @@
                                       <w:rPr>
                                         <w:caps/>
                                         <w:color w:val="191919" w:themeColor="text1" w:themeTint="E6"/>
-                                        <w:sz w:val="72"/>
-                                        <w:szCs w:val="72"/>
+                                        <w:sz w:val="44"/>
+                                        <w:szCs w:val="44"/>
                                       </w:rPr>
                                     </w:pPr>
                                     <w:r>
                                       <w:rPr>
                                         <w:caps/>
                                         <w:color w:val="191919" w:themeColor="text1" w:themeTint="E6"/>
-                                        <w:sz w:val="72"/>
-                                        <w:szCs w:val="72"/>
+                                        <w:sz w:val="44"/>
+                                        <w:szCs w:val="44"/>
                                       </w:rPr>
                                       <w:t>RECESS REPORT FOR YEAR 2                       DATA ANALYSIS</w:t>
                                     </w:r>
@@ -973,7 +1215,7 @@
                                         <w:sz w:val="24"/>
                                         <w:szCs w:val="24"/>
                                       </w:rPr>
-                                      <w:t>ANALYSIS ON COVID_19 DATASET</w:t>
+                                      <w:t>(RECESS PROJECT)</w:t>
                                     </w:r>
                                   </w:p>
                                 </w:sdtContent>
@@ -1085,7 +1327,7 @@
                                       <w:rPr>
                                         <w:color w:val="000000" w:themeColor="text1"/>
                                       </w:rPr>
-                                      <w:t xml:space="preserve"> BSE2301 SOFTWARE ENGINEERING MINI PROJECT 2</w:t>
+                                      <w:t>BSE2301 SOFTWARE ENGINEERING MINI PROJECT 2</w:t>
                                     </w:r>
                                   </w:sdtContent>
                                 </w:sdt>
@@ -1093,7 +1335,20 @@
                             </w:tc>
                           </w:tr>
                         </w:tbl>
-                        <w:p/>
+                        <w:p>
+                          <w:r>
+                            <w:t>September, 24</w:t>
+                          </w:r>
+                          <w:r>
+                            <w:rPr>
+                              <w:vertAlign w:val="superscript"/>
+                            </w:rPr>
+                            <w:t>th</w:t>
+                          </w:r>
+                          <w:r>
+                            <w:t xml:space="preserve"> 2022</w:t>
+                          </w:r>
+                        </w:p>
                       </w:txbxContent>
                     </v:textbox>
                     <w10:wrap anchorx="page" anchory="page"/>
@@ -1648,13 +1903,66 @@
     </w:p>
     <w:p>
       <w:pPr>
+        <w:rPr>
+          <w:rFonts w:cstheme="minorHAnsi"/>
+          <w:b/>
+          <w:bCs/>
+          <w:sz w:val="24"/>
+          <w:szCs w:val="24"/>
+        </w:rPr>
+      </w:pPr>
+      <w:r>
+        <w:rPr>
+          <w:rFonts w:cstheme="minorHAnsi"/>
+          <w:b/>
+          <w:bCs/>
+          <w:sz w:val="24"/>
+          <w:szCs w:val="24"/>
+        </w:rPr>
+        <w:lastRenderedPageBreak/>
+        <w:t>Executive summary</w:t>
+      </w:r>
+    </w:p>
+    <w:p>
+      <w:pPr>
+        <w:rPr>
+          <w:rFonts w:cstheme="minorHAnsi"/>
+          <w:color w:val="000000" w:themeColor="text1"/>
+          <w:sz w:val="24"/>
+          <w:szCs w:val="24"/>
+        </w:rPr>
+      </w:pPr>
+      <w:r>
+        <w:rPr>
+          <w:rFonts w:cstheme="minorHAnsi"/>
+          <w:color w:val="000000" w:themeColor="text1"/>
+          <w:sz w:val="24"/>
+          <w:szCs w:val="24"/>
+        </w:rPr>
+        <w:t xml:space="preserve">This report summarizes the statistical and visual modelling and analysis results associated with the (COVID_19 DATASET) provided including most if not all the countries in the world. The purpose of this report is to document all the results of </w:t>
+      </w:r>
+      <w:r>
+        <w:rPr>
+          <w:rFonts w:cstheme="minorHAnsi"/>
+          <w:color w:val="000000" w:themeColor="text1"/>
+          <w:sz w:val="24"/>
+          <w:szCs w:val="24"/>
+        </w:rPr>
+        <w:t>analysis performed on the dataset, as in the findings of the various COVID_19 cases in each of the counties and regions of the world that were provided on the dataset. This also includes all corresponding data modelling and inference techniques used during the subsequent statistical and visual analysis performed on the dataset.</w:t>
+      </w:r>
+    </w:p>
+    <w:p>
+      <w:pPr>
         <w:pStyle w:val="ListParagraph"/>
         <w:numPr>
           <w:ilvl w:val="0"/>
-          <w:numId w:val="1"/>
+          <w:numId w:val="2"/>
         </w:numPr>
         <w:rPr>
           <w:rFonts w:cstheme="minorHAnsi"/>
+          <w:b/>
+          <w:bCs/>
+          <w:color w:val="000000" w:themeColor="text1"/>
           <w:sz w:val="24"/>
           <w:szCs w:val="24"/>
         </w:rPr>
@@ -1662,12 +1970,315 @@
       <w:r>
         <w:rPr>
           <w:rFonts w:cstheme="minorHAnsi"/>
-          <w:sz w:val="24"/>
-          <w:szCs w:val="24"/>
-        </w:rPr>
-        <w:lastRenderedPageBreak/>
+          <w:b/>
+          <w:bCs/>
+          <w:color w:val="000000" w:themeColor="text1"/>
+          <w:sz w:val="24"/>
+          <w:szCs w:val="24"/>
+        </w:rPr>
         <w:t>INTRODUCTION</w:t>
       </w:r>
+    </w:p>
+    <w:p>
+      <w:pPr>
+        <w:pStyle w:val="ListParagraph"/>
+        <w:rPr>
+          <w:rFonts w:cstheme="minorHAnsi"/>
+          <w:color w:val="000000" w:themeColor="text1"/>
+          <w:sz w:val="24"/>
+          <w:szCs w:val="24"/>
+        </w:rPr>
+      </w:pPr>
+      <w:r>
+        <w:rPr>
+          <w:rFonts w:cstheme="minorHAnsi"/>
+          <w:color w:val="000000" w:themeColor="text1"/>
+          <w:sz w:val="24"/>
+          <w:szCs w:val="24"/>
+        </w:rPr>
+        <w:t xml:space="preserve">In this report, we include the results of the analysis </w:t>
+      </w:r>
+      <w:r>
+        <w:rPr>
+          <w:rFonts w:cstheme="minorHAnsi"/>
+          <w:color w:val="000000" w:themeColor="text1"/>
+          <w:sz w:val="24"/>
+          <w:szCs w:val="24"/>
+        </w:rPr>
+        <w:t>done on the COVID_19 dataset provided according to the team of the analysts in group P and serves as a guideline to the client.</w:t>
+      </w:r>
+    </w:p>
+    <w:p>
+      <w:pPr>
+        <w:pStyle w:val="ListParagraph"/>
+        <w:rPr>
+          <w:rFonts w:cstheme="minorHAnsi"/>
+          <w:color w:val="000000" w:themeColor="text1"/>
+          <w:sz w:val="24"/>
+          <w:szCs w:val="24"/>
+        </w:rPr>
+      </w:pPr>
+      <w:r>
+        <w:rPr>
+          <w:rFonts w:cstheme="minorHAnsi"/>
+          <w:color w:val="000000" w:themeColor="text1"/>
+          <w:sz w:val="24"/>
+          <w:szCs w:val="24"/>
+        </w:rPr>
+        <w:t xml:space="preserve">The dataset provided for analysis </w:t>
+      </w:r>
+      <w:r>
+        <w:rPr>
+          <w:rFonts w:cstheme="minorHAnsi"/>
+          <w:color w:val="000000" w:themeColor="text1"/>
+          <w:sz w:val="24"/>
+          <w:szCs w:val="24"/>
+        </w:rPr>
+        <w:t>is about the various corona cases in most countries of the world if not all countries</w:t>
+      </w:r>
+      <w:r>
+        <w:rPr>
+          <w:rFonts w:cstheme="minorHAnsi"/>
+          <w:color w:val="000000" w:themeColor="text1"/>
+          <w:sz w:val="24"/>
+          <w:szCs w:val="24"/>
+        </w:rPr>
+        <w:t xml:space="preserve"> and different methods of analysis are used as will be seen in the subsequent sections</w:t>
+      </w:r>
+      <w:r>
+        <w:rPr>
+          <w:rFonts w:cstheme="minorHAnsi"/>
+          <w:color w:val="000000" w:themeColor="text1"/>
+          <w:sz w:val="24"/>
+          <w:szCs w:val="24"/>
+        </w:rPr>
+        <w:t>.</w:t>
+      </w:r>
+    </w:p>
+    <w:p>
+      <w:pPr>
+        <w:pStyle w:val="ListParagraph"/>
+        <w:rPr>
+          <w:rFonts w:cstheme="minorHAnsi"/>
+          <w:color w:val="000000" w:themeColor="text1"/>
+          <w:sz w:val="24"/>
+          <w:szCs w:val="24"/>
+        </w:rPr>
+      </w:pPr>
+      <w:r>
+        <w:rPr>
+          <w:rFonts w:cstheme="minorHAnsi"/>
+          <w:color w:val="000000" w:themeColor="text1"/>
+          <w:sz w:val="24"/>
+          <w:szCs w:val="24"/>
+        </w:rPr>
+        <w:t xml:space="preserve">The dataset consists of a total of 15 columns and 187 rows. The columns include </w:t>
+      </w:r>
+      <w:proofErr w:type="gramStart"/>
+      <w:r>
+        <w:rPr>
+          <w:rFonts w:cstheme="minorHAnsi"/>
+          <w:color w:val="000000" w:themeColor="text1"/>
+          <w:sz w:val="24"/>
+          <w:szCs w:val="24"/>
+        </w:rPr>
+        <w:t>New</w:t>
+      </w:r>
+      <w:proofErr w:type="gramEnd"/>
+      <w:r>
+        <w:rPr>
+          <w:rFonts w:cstheme="minorHAnsi"/>
+          <w:color w:val="000000" w:themeColor="text1"/>
+          <w:sz w:val="24"/>
+          <w:szCs w:val="24"/>
+        </w:rPr>
+        <w:t xml:space="preserve"> cases, New deaths, New recovered, Deaths / 100 Cases, Recovered / 100 </w:t>
+      </w:r>
+      <w:r>
+        <w:rPr>
+          <w:rFonts w:cstheme="minorHAnsi"/>
+          <w:color w:val="000000" w:themeColor="text1"/>
+          <w:sz w:val="24"/>
+          <w:szCs w:val="24"/>
+        </w:rPr>
+        <w:t>Cases, Deaths</w:t>
+      </w:r>
+      <w:r>
+        <w:rPr>
+          <w:rFonts w:cstheme="minorHAnsi"/>
+          <w:color w:val="000000" w:themeColor="text1"/>
+          <w:sz w:val="24"/>
+          <w:szCs w:val="24"/>
+        </w:rPr>
+        <w:t xml:space="preserve"> / 100 Recovered, Confirmed last week, 1 week change,1 week % increase, WHO Region</w:t>
+      </w:r>
+      <w:r>
+        <w:rPr>
+          <w:rFonts w:cstheme="minorHAnsi"/>
+          <w:color w:val="000000" w:themeColor="text1"/>
+          <w:sz w:val="24"/>
+          <w:szCs w:val="24"/>
+        </w:rPr>
+        <w:t>.</w:t>
+      </w:r>
+    </w:p>
+    <w:p>
+      <w:pPr>
+        <w:pStyle w:val="ListParagraph"/>
+        <w:rPr>
+          <w:rFonts w:cstheme="minorHAnsi"/>
+          <w:color w:val="000000" w:themeColor="text1"/>
+          <w:sz w:val="24"/>
+          <w:szCs w:val="24"/>
+        </w:rPr>
+      </w:pPr>
+      <w:r>
+        <w:rPr>
+          <w:rFonts w:cstheme="minorHAnsi"/>
+          <w:color w:val="000000" w:themeColor="text1"/>
+          <w:sz w:val="24"/>
+          <w:szCs w:val="24"/>
+        </w:rPr>
+        <w:t xml:space="preserve">The dataset has countries from six WHO Regions namely Africa, Europe, Americas, Western Pacific, South east Asia, Eastern Mediterranean </w:t>
+      </w:r>
+    </w:p>
+    <w:p>
+      <w:pPr>
+        <w:pStyle w:val="ListParagraph"/>
+        <w:numPr>
+          <w:ilvl w:val="0"/>
+          <w:numId w:val="2"/>
+        </w:numPr>
+        <w:rPr>
+          <w:rFonts w:cstheme="minorHAnsi"/>
+          <w:b/>
+          <w:bCs/>
+          <w:color w:val="000000" w:themeColor="text1"/>
+          <w:sz w:val="24"/>
+          <w:szCs w:val="24"/>
+        </w:rPr>
+      </w:pPr>
+      <w:r>
+        <w:rPr>
+          <w:rFonts w:cstheme="minorHAnsi"/>
+          <w:b/>
+          <w:bCs/>
+          <w:color w:val="000000" w:themeColor="text1"/>
+          <w:sz w:val="24"/>
+          <w:szCs w:val="24"/>
+        </w:rPr>
+        <w:t>OBJECTIVE OF ANALYSIS</w:t>
+      </w:r>
+    </w:p>
+    <w:p>
+      <w:pPr>
+        <w:pStyle w:val="ListParagraph"/>
+        <w:rPr>
+          <w:rFonts w:cstheme="minorHAnsi"/>
+          <w:color w:val="000000" w:themeColor="text1"/>
+          <w:sz w:val="24"/>
+          <w:szCs w:val="24"/>
+        </w:rPr>
+      </w:pPr>
+      <w:r>
+        <w:rPr>
+          <w:rFonts w:cstheme="minorHAnsi"/>
+          <w:color w:val="000000" w:themeColor="text1"/>
+          <w:sz w:val="24"/>
+          <w:szCs w:val="24"/>
+        </w:rPr>
+        <w:t>Due to it being hard to get information from a raw data, the data was put into analysis to generate value and information from the raw data provided.</w:t>
+      </w:r>
+    </w:p>
+    <w:p>
+      <w:pPr>
+        <w:pStyle w:val="ListParagraph"/>
+        <w:rPr>
+          <w:rFonts w:cstheme="minorHAnsi"/>
+          <w:color w:val="000000" w:themeColor="text1"/>
+          <w:sz w:val="24"/>
+          <w:szCs w:val="24"/>
+        </w:rPr>
+      </w:pPr>
+      <w:r>
+        <w:rPr>
+          <w:rFonts w:cstheme="minorHAnsi"/>
+          <w:color w:val="000000" w:themeColor="text1"/>
+          <w:sz w:val="24"/>
+          <w:szCs w:val="24"/>
+        </w:rPr>
+        <w:t xml:space="preserve">This analysis was to aid the statistical and modelling analysis and come up with final quantitative and </w:t>
+      </w:r>
+      <w:r>
+        <w:rPr>
+          <w:rFonts w:cstheme="minorHAnsi"/>
+          <w:color w:val="000000" w:themeColor="text1"/>
+          <w:sz w:val="24"/>
+          <w:szCs w:val="24"/>
+        </w:rPr>
+        <w:t>visualization results that will aid the clients in effective decision making based on the results of the analysis.</w:t>
+      </w:r>
+    </w:p>
+    <w:p>
+      <w:pPr>
+        <w:pStyle w:val="ListParagraph"/>
+        <w:rPr>
+          <w:rFonts w:cstheme="minorHAnsi"/>
+          <w:color w:val="000000" w:themeColor="text1"/>
+          <w:sz w:val="24"/>
+          <w:szCs w:val="24"/>
+        </w:rPr>
+      </w:pPr>
+      <w:r>
+        <w:rPr>
+          <w:rFonts w:cstheme="minorHAnsi"/>
+          <w:color w:val="000000" w:themeColor="text1"/>
+          <w:sz w:val="24"/>
+          <w:szCs w:val="24"/>
+        </w:rPr>
+        <w:t>This analysis basically was aimed at generating a conclusion about the corona virus cases of confirmed, active, recovered and death cases, and therefore help the clients to plan, and respond accordingly.</w:t>
+      </w:r>
+    </w:p>
+    <w:p>
+      <w:pPr>
+        <w:pStyle w:val="ListParagraph"/>
+        <w:numPr>
+          <w:ilvl w:val="0"/>
+          <w:numId w:val="2"/>
+        </w:numPr>
+        <w:rPr>
+          <w:rFonts w:cstheme="minorHAnsi"/>
+          <w:b/>
+          <w:bCs/>
+          <w:color w:val="000000" w:themeColor="text1"/>
+          <w:sz w:val="24"/>
+          <w:szCs w:val="24"/>
+        </w:rPr>
+      </w:pPr>
+      <w:r>
+        <w:rPr>
+          <w:rFonts w:cstheme="minorHAnsi"/>
+          <w:b/>
+          <w:bCs/>
+          <w:color w:val="000000" w:themeColor="text1"/>
+          <w:sz w:val="24"/>
+          <w:szCs w:val="24"/>
+        </w:rPr>
+        <w:t>KEY ANALYSIS (COLUMNS ANALYZED)</w:t>
+      </w:r>
+    </w:p>
+    <w:p>
+      <w:pPr>
+        <w:pStyle w:val="ListParagraph"/>
+        <w:rPr>
+          <w:rFonts w:cstheme="minorHAnsi"/>
+          <w:b/>
+          <w:bCs/>
+          <w:color w:val="000000" w:themeColor="text1"/>
+          <w:sz w:val="24"/>
+          <w:szCs w:val="24"/>
+        </w:rPr>
+      </w:pPr>
     </w:p>
     <w:sectPr>
       <w:pgSz w:w="12240" w:h="15840"/>
@@ -1684,10 +2295,10 @@
 <file path=word/numbering.xml><?xml version="1.0" encoding="utf-8"?>
 <w:numbering xmlns:wpc="http://schemas.microsoft.com/office/word/2010/wordprocessingCanvas" xmlns:cx="http://schemas.microsoft.com/office/drawing/2014/chartex" xmlns:cx1="http://schemas.microsoft.com/office/drawing/2015/9/8/chartex" xmlns:cx2="http://schemas.microsoft.com/office/drawing/2015/10/21/chartex" xmlns:cx3="http://schemas.microsoft.com/office/drawing/2016/5/9/chartex" xmlns:cx4="http://schemas.microsoft.com/office/drawing/2016/5/10/chartex" xmlns:cx5="http://schemas.microsoft.com/office/drawing/2016/5/11/chartex" xmlns:cx6="http://schemas.microsoft.com/office/drawing/2016/5/12/chartex" xmlns:cx7="http://schemas.microsoft.com/office/drawing/2016/5/13/chartex" xmlns:cx8="http://schemas.microsoft.com/office/drawing/2016/5/14/chartex" xmlns:mc="http://schemas.openxmlformats.org/markup-compatibility/2006" xmlns:aink="http://schemas.microsoft.com/office/drawing/2016/ink" xmlns:am3d="http://schemas.microsoft.com/office/drawing/2017/model3d" xmlns:o="urn:schemas-microsoft-com:office:office" xmlns:oel="http://schemas.microsoft.com/office/2019/extlst" xmlns:r="http://schemas.openxmlformats.org/officeDocument/2006/relationships" xmlns:m="http://schemas.openxmlformats.org/officeDocument/2006/math" xmlns:v="urn:schemas-microsoft-com:vml" xmlns:wp14="http://schemas.microsoft.com/office/word/2010/wordprocessingDrawing" xmlns:wp="http://schemas.openxmlformats.org/drawingml/2006/wordprocessingDrawing" xmlns:w10="urn:schemas-microsoft-com:office:word" xmlns:w="http://schemas.openxmlformats.org/wordprocessingml/2006/main" xmlns:w14="http://schemas.microsoft.com/office/word/2010/wordml" xmlns:w15="http://schemas.microsoft.com/office/word/2012/wordml" xmlns:w16cex="http://schemas.microsoft.com/office/word/2018/wordml/cex" xmlns:w16cid="http://schemas.microsoft.com/office/word/2016/wordml/cid" xmlns:w16="http://schemas.microsoft.com/office/word/2018/wordml" xmlns:w16sdtdh="http://schemas.microsoft.com/office/word/2020/wordml/sdtdatahash" xmlns:w16se="http://schemas.microsoft.com/office/word/2015/wordml/symex" xmlns:wpg="http://schemas.microsoft.com/office/word/2010/wordprocessingGroup" xmlns:wpi="http://schemas.microsoft.com/office/word/2010/wordprocessingInk" xmlns:wne="http://schemas.microsoft.com/office/word/2006/wordml" xmlns:wps="http://schemas.microsoft.com/office/word/2010/wordprocessingShape" mc:Ignorable="w14 w15 w16se w16cid w16 w16cex w16sdtdh wp14">
   <w:abstractNum w:abstractNumId="0" w15:restartNumberingAfterBreak="0">
-    <w:nsid w:val="30E629AA"/>
+    <w:nsid w:val="21FB50F9"/>
     <w:multiLevelType w:val="hybridMultilevel"/>
-    <w:tmpl w:val="7C66EF30"/>
-    <w:lvl w:ilvl="0" w:tplc="55CE2792">
+    <w:tmpl w:val="299239A8"/>
+    <w:lvl w:ilvl="0" w:tplc="8888414A">
       <w:start w:val="1"/>
       <w:numFmt w:val="decimal"/>
       <w:lvlText w:val="%1."/>
@@ -1772,7 +2383,99 @@
       </w:pPr>
     </w:lvl>
   </w:abstractNum>
+  <w:abstractNum w:abstractNumId="1" w15:restartNumberingAfterBreak="0">
+    <w:nsid w:val="30E629AA"/>
+    <w:multiLevelType w:val="hybridMultilevel"/>
+    <w:tmpl w:val="7C66EF30"/>
+    <w:lvl w:ilvl="0" w:tplc="55CE2792">
+      <w:start w:val="1"/>
+      <w:numFmt w:val="decimal"/>
+      <w:lvlText w:val="%1."/>
+      <w:lvlJc w:val="left"/>
+      <w:pPr>
+        <w:ind w:left="720" w:hanging="360"/>
+      </w:pPr>
+      <w:rPr>
+        <w:rFonts w:hint="default"/>
+      </w:rPr>
+    </w:lvl>
+    <w:lvl w:ilvl="1" w:tplc="20000019" w:tentative="1">
+      <w:start w:val="1"/>
+      <w:numFmt w:val="lowerLetter"/>
+      <w:lvlText w:val="%2."/>
+      <w:lvlJc w:val="left"/>
+      <w:pPr>
+        <w:ind w:left="1440" w:hanging="360"/>
+      </w:pPr>
+    </w:lvl>
+    <w:lvl w:ilvl="2" w:tplc="2000001B" w:tentative="1">
+      <w:start w:val="1"/>
+      <w:numFmt w:val="lowerRoman"/>
+      <w:lvlText w:val="%3."/>
+      <w:lvlJc w:val="right"/>
+      <w:pPr>
+        <w:ind w:left="2160" w:hanging="180"/>
+      </w:pPr>
+    </w:lvl>
+    <w:lvl w:ilvl="3" w:tplc="2000000F" w:tentative="1">
+      <w:start w:val="1"/>
+      <w:numFmt w:val="decimal"/>
+      <w:lvlText w:val="%4."/>
+      <w:lvlJc w:val="left"/>
+      <w:pPr>
+        <w:ind w:left="2880" w:hanging="360"/>
+      </w:pPr>
+    </w:lvl>
+    <w:lvl w:ilvl="4" w:tplc="20000019" w:tentative="1">
+      <w:start w:val="1"/>
+      <w:numFmt w:val="lowerLetter"/>
+      <w:lvlText w:val="%5."/>
+      <w:lvlJc w:val="left"/>
+      <w:pPr>
+        <w:ind w:left="3600" w:hanging="360"/>
+      </w:pPr>
+    </w:lvl>
+    <w:lvl w:ilvl="5" w:tplc="2000001B" w:tentative="1">
+      <w:start w:val="1"/>
+      <w:numFmt w:val="lowerRoman"/>
+      <w:lvlText w:val="%6."/>
+      <w:lvlJc w:val="right"/>
+      <w:pPr>
+        <w:ind w:left="4320" w:hanging="180"/>
+      </w:pPr>
+    </w:lvl>
+    <w:lvl w:ilvl="6" w:tplc="2000000F" w:tentative="1">
+      <w:start w:val="1"/>
+      <w:numFmt w:val="decimal"/>
+      <w:lvlText w:val="%7."/>
+      <w:lvlJc w:val="left"/>
+      <w:pPr>
+        <w:ind w:left="5040" w:hanging="360"/>
+      </w:pPr>
+    </w:lvl>
+    <w:lvl w:ilvl="7" w:tplc="20000019" w:tentative="1">
+      <w:start w:val="1"/>
+      <w:numFmt w:val="lowerLetter"/>
+      <w:lvlText w:val="%8."/>
+      <w:lvlJc w:val="left"/>
+      <w:pPr>
+        <w:ind w:left="5760" w:hanging="360"/>
+      </w:pPr>
+    </w:lvl>
+    <w:lvl w:ilvl="8" w:tplc="2000001B" w:tentative="1">
+      <w:start w:val="1"/>
+      <w:numFmt w:val="lowerRoman"/>
+      <w:lvlText w:val="%9."/>
+      <w:lvlJc w:val="right"/>
+      <w:pPr>
+        <w:ind w:left="6480" w:hanging="180"/>
+      </w:pPr>
+    </w:lvl>
+  </w:abstractNum>
   <w:num w:numId="1" w16cid:durableId="459612739">
+    <w:abstractNumId w:val="1"/>
+  </w:num>
+  <w:num w:numId="2" w16cid:durableId="2085448522">
     <w:abstractNumId w:val="0"/>
   </w:num>
 </w:numbering>

</xml_diff>

<commit_message>
new update on the report
</commit_message>
<xml_diff>
--- a/PYTHON RECESS PROJECT REPORT.docx
+++ b/PYTHON RECESS PROJECT REPORT.docx
@@ -902,7 +902,23 @@
                                               <w:sz w:val="24"/>
                                               <w:szCs w:val="24"/>
                                             </w:rPr>
-                                            <w:t>(RECESS PROJECT)</w:t>
+                                            <w:t>(</w:t>
+                                          </w:r>
+                                          <w:r>
+                                            <w:rPr>
+                                              <w:color w:val="000000" w:themeColor="text1"/>
+                                              <w:sz w:val="24"/>
+                                              <w:szCs w:val="24"/>
+                                            </w:rPr>
+                                            <w:t>COVID_19 DATASET</w:t>
+                                          </w:r>
+                                          <w:r>
+                                            <w:rPr>
+                                              <w:color w:val="000000" w:themeColor="text1"/>
+                                              <w:sz w:val="24"/>
+                                              <w:szCs w:val="24"/>
+                                            </w:rPr>
+                                            <w:t>)</w:t>
                                           </w:r>
                                         </w:p>
                                       </w:sdtContent>
@@ -1215,7 +1231,23 @@
                                         <w:sz w:val="24"/>
                                         <w:szCs w:val="24"/>
                                       </w:rPr>
-                                      <w:t>(RECESS PROJECT)</w:t>
+                                      <w:t>(</w:t>
+                                    </w:r>
+                                    <w:r>
+                                      <w:rPr>
+                                        <w:color w:val="000000" w:themeColor="text1"/>
+                                        <w:sz w:val="24"/>
+                                        <w:szCs w:val="24"/>
+                                      </w:rPr>
+                                      <w:t>COVID_19 DATASET</w:t>
+                                    </w:r>
+                                    <w:r>
+                                      <w:rPr>
+                                        <w:color w:val="000000" w:themeColor="text1"/>
+                                        <w:sz w:val="24"/>
+                                        <w:szCs w:val="24"/>
+                                      </w:rPr>
+                                      <w:t>)</w:t>
                                     </w:r>
                                   </w:p>
                                 </w:sdtContent>
@@ -2342,6 +2374,7 @@
       <w:r>
         <w:rPr>
           <w:rFonts w:cstheme="minorHAnsi"/>
+          <w:noProof/>
           <w:color w:val="000000" w:themeColor="text1"/>
           <w:sz w:val="24"/>
           <w:szCs w:val="24"/>
@@ -2405,7 +2438,25 @@
           <w:szCs w:val="24"/>
         </w:rPr>
         <w:lastRenderedPageBreak/>
-        <w:t>Shape of the dataset using the dataset.shape methd.</w:t>
+        <w:t>Shape of the dataset using the dataset.shape meth</w:t>
+      </w:r>
+      <w:r>
+        <w:rPr>
+          <w:rFonts w:cstheme="minorHAnsi"/>
+          <w:color w:val="000000" w:themeColor="text1"/>
+          <w:sz w:val="24"/>
+          <w:szCs w:val="24"/>
+        </w:rPr>
+        <w:t>o</w:t>
+      </w:r>
+      <w:r>
+        <w:rPr>
+          <w:rFonts w:cstheme="minorHAnsi"/>
+          <w:color w:val="000000" w:themeColor="text1"/>
+          <w:sz w:val="24"/>
+          <w:szCs w:val="24"/>
+        </w:rPr>
+        <w:t>d.</w:t>
       </w:r>
     </w:p>
     <w:p>
@@ -2426,7 +2477,25 @@
           <w:sz w:val="24"/>
           <w:szCs w:val="24"/>
         </w:rPr>
-        <w:t>We also printed out the shape of the dataset which give a matrix output of row by columns indicating how many rows and columns the dataset has as shown in the screenshotbelow.</w:t>
+        <w:t>We also printed out the shape of the dataset which give a matrix output of row by columns indicating how many rows and columns the dataset has as shown in the screenshot</w:t>
+      </w:r>
+      <w:r>
+        <w:rPr>
+          <w:rFonts w:cstheme="minorHAnsi"/>
+          <w:color w:val="000000" w:themeColor="text1"/>
+          <w:sz w:val="24"/>
+          <w:szCs w:val="24"/>
+        </w:rPr>
+        <w:t xml:space="preserve"> </w:t>
+      </w:r>
+      <w:r>
+        <w:rPr>
+          <w:rFonts w:cstheme="minorHAnsi"/>
+          <w:color w:val="000000" w:themeColor="text1"/>
+          <w:sz w:val="24"/>
+          <w:szCs w:val="24"/>
+        </w:rPr>
+        <w:t>below.</w:t>
       </w:r>
     </w:p>
     <w:p>
@@ -2443,6 +2512,7 @@
       <w:r>
         <w:rPr>
           <w:rFonts w:cstheme="minorHAnsi"/>
+          <w:noProof/>
           <w:color w:val="000000" w:themeColor="text1"/>
           <w:sz w:val="24"/>
           <w:szCs w:val="24"/>
@@ -2535,35 +2605,33 @@
           <w:sz w:val="24"/>
           <w:szCs w:val="24"/>
         </w:rPr>
-        <w:t>Viewing the first five and the last five records in the dataset using the head() and tail() methods respectively on the dataset. This gives us a representation of how the dataset looks like as illustrated in the screenshot below.</w:t>
+        <w:t>We viewed the columns that are in the dataset using the dataset.colums method and below is the screen shot of the output</w:t>
       </w:r>
     </w:p>
     <w:p>
       <w:pPr>
         <w:pStyle w:val="ListParagraph"/>
-        <w:numPr>
-          <w:ilvl w:val="0"/>
-          <w:numId w:val="3"/>
-        </w:numPr>
-        <w:rPr>
-          <w:rFonts w:cstheme="minorHAnsi"/>
-          <w:color w:val="000000" w:themeColor="text1"/>
-          <w:sz w:val="24"/>
-          <w:szCs w:val="24"/>
-        </w:rPr>
-      </w:pPr>
-      <w:r>
-        <w:rPr>
-          <w:rFonts w:cstheme="minorHAnsi"/>
+        <w:ind w:left="1440"/>
+        <w:rPr>
+          <w:rFonts w:cstheme="minorHAnsi"/>
+          <w:color w:val="000000" w:themeColor="text1"/>
+          <w:sz w:val="24"/>
+          <w:szCs w:val="24"/>
+        </w:rPr>
+      </w:pPr>
+      <w:r>
+        <w:rPr>
+          <w:rFonts w:cstheme="minorHAnsi"/>
+          <w:noProof/>
           <w:color w:val="000000" w:themeColor="text1"/>
           <w:sz w:val="24"/>
           <w:szCs w:val="24"/>
         </w:rPr>
         <w:drawing>
-          <wp:inline distT="0" distB="0" distL="0" distR="0" wp14:anchorId="3C2890B5" wp14:editId="472759C3">
-            <wp:extent cx="5943600" cy="3276600"/>
+          <wp:inline distT="0" distB="0" distL="0" distR="0" wp14:anchorId="4BF6C6AF" wp14:editId="55311545">
+            <wp:extent cx="5449060" cy="1524213"/>
             <wp:effectExtent l="0" t="0" r="0" b="0"/>
-            <wp:docPr id="7" name="Picture 7"/>
+            <wp:docPr id="8" name="Picture 8"/>
             <wp:cNvGraphicFramePr>
               <a:graphicFrameLocks xmlns:a="http://schemas.openxmlformats.org/drawingml/2006/main" noChangeAspect="1"/>
             </wp:cNvGraphicFramePr>
@@ -2583,7 +2651,493 @@
                   <pic:spPr>
                     <a:xfrm>
                       <a:off x="0" y="0"/>
-                      <a:ext cx="5943600" cy="3276600"/>
+                      <a:ext cx="5449060" cy="1524213"/>
+                    </a:xfrm>
+                    <a:prstGeom prst="rect">
+                      <a:avLst/>
+                    </a:prstGeom>
+                  </pic:spPr>
+                </pic:pic>
+              </a:graphicData>
+            </a:graphic>
+          </wp:inline>
+        </w:drawing>
+      </w:r>
+    </w:p>
+    <w:p>
+      <w:pPr>
+        <w:pStyle w:val="ListParagraph"/>
+        <w:numPr>
+          <w:ilvl w:val="0"/>
+          <w:numId w:val="3"/>
+        </w:numPr>
+        <w:rPr>
+          <w:rFonts w:cstheme="minorHAnsi"/>
+          <w:color w:val="000000" w:themeColor="text1"/>
+          <w:sz w:val="24"/>
+          <w:szCs w:val="24"/>
+        </w:rPr>
+      </w:pPr>
+      <w:r>
+        <w:rPr>
+          <w:rFonts w:cstheme="minorHAnsi"/>
+          <w:color w:val="000000" w:themeColor="text1"/>
+          <w:sz w:val="24"/>
+          <w:szCs w:val="24"/>
+        </w:rPr>
+        <w:t>Viewing the first five and the last five records in the dataset using the head() and tail() methods respectively on the dataset. This gives us a representation of how the dataset looks like as illustrated in the screenshot below.</w:t>
+      </w:r>
+    </w:p>
+    <w:p>
+      <w:pPr>
+        <w:pStyle w:val="ListParagraph"/>
+        <w:ind w:left="1440"/>
+        <w:rPr>
+          <w:rFonts w:cstheme="minorHAnsi"/>
+          <w:color w:val="000000" w:themeColor="text1"/>
+          <w:sz w:val="24"/>
+          <w:szCs w:val="24"/>
+        </w:rPr>
+      </w:pPr>
+      <w:r>
+        <w:rPr>
+          <w:rFonts w:cstheme="minorHAnsi"/>
+          <w:noProof/>
+          <w:color w:val="000000" w:themeColor="text1"/>
+          <w:sz w:val="24"/>
+          <w:szCs w:val="24"/>
+        </w:rPr>
+        <w:drawing>
+          <wp:inline distT="0" distB="0" distL="0" distR="0" wp14:anchorId="27228AE2" wp14:editId="7336B599">
+            <wp:extent cx="5553288" cy="3061428"/>
+            <wp:effectExtent l="0" t="0" r="9525" b="5715"/>
+            <wp:docPr id="7" name="Picture 7"/>
+            <wp:cNvGraphicFramePr>
+              <a:graphicFrameLocks xmlns:a="http://schemas.openxmlformats.org/drawingml/2006/main" noChangeAspect="1"/>
+            </wp:cNvGraphicFramePr>
+            <a:graphic xmlns:a="http://schemas.openxmlformats.org/drawingml/2006/main">
+              <a:graphicData uri="http://schemas.openxmlformats.org/drawingml/2006/picture">
+                <pic:pic xmlns:pic="http://schemas.openxmlformats.org/drawingml/2006/picture">
+                  <pic:nvPicPr>
+                    <pic:cNvPr id="1" name=""/>
+                    <pic:cNvPicPr/>
+                  </pic:nvPicPr>
+                  <pic:blipFill>
+                    <a:blip r:embed="rId10"/>
+                    <a:stretch>
+                      <a:fillRect/>
+                    </a:stretch>
+                  </pic:blipFill>
+                  <pic:spPr>
+                    <a:xfrm>
+                      <a:off x="0" y="0"/>
+                      <a:ext cx="5570163" cy="3070731"/>
+                    </a:xfrm>
+                    <a:prstGeom prst="rect">
+                      <a:avLst/>
+                    </a:prstGeom>
+                  </pic:spPr>
+                </pic:pic>
+              </a:graphicData>
+            </a:graphic>
+          </wp:inline>
+        </w:drawing>
+      </w:r>
+    </w:p>
+    <w:p>
+      <w:pPr>
+        <w:pStyle w:val="ListParagraph"/>
+        <w:numPr>
+          <w:ilvl w:val="0"/>
+          <w:numId w:val="3"/>
+        </w:numPr>
+        <w:rPr>
+          <w:rFonts w:cstheme="minorHAnsi"/>
+          <w:color w:val="000000" w:themeColor="text1"/>
+          <w:sz w:val="24"/>
+          <w:szCs w:val="24"/>
+        </w:rPr>
+      </w:pPr>
+      <w:r>
+        <w:rPr>
+          <w:rFonts w:cstheme="minorHAnsi"/>
+          <w:color w:val="000000" w:themeColor="text1"/>
+          <w:sz w:val="24"/>
+          <w:szCs w:val="24"/>
+        </w:rPr>
+        <w:t>Viewing information about the dataset using the dataset.info() method</w:t>
+      </w:r>
+    </w:p>
+    <w:p>
+      <w:pPr>
+        <w:pStyle w:val="ListParagraph"/>
+        <w:ind w:left="1440"/>
+        <w:rPr>
+          <w:rFonts w:cstheme="minorHAnsi"/>
+          <w:color w:val="000000" w:themeColor="text1"/>
+          <w:sz w:val="24"/>
+          <w:szCs w:val="24"/>
+        </w:rPr>
+      </w:pPr>
+      <w:r>
+        <w:rPr>
+          <w:rFonts w:cstheme="minorHAnsi"/>
+          <w:color w:val="000000" w:themeColor="text1"/>
+          <w:sz w:val="24"/>
+          <w:szCs w:val="24"/>
+        </w:rPr>
+        <w:lastRenderedPageBreak/>
+        <w:t>The output generated from this method includes the number of columns in the dataset, the column labels, column data types, memory usage by the dataset, the range index, and the number of cells in each column which are non-null values as indicated in the screen shot below.</w:t>
+      </w:r>
+    </w:p>
+    <w:p>
+      <w:pPr>
+        <w:pStyle w:val="ListParagraph"/>
+        <w:ind w:left="1440"/>
+        <w:rPr>
+          <w:rFonts w:cstheme="minorHAnsi"/>
+          <w:color w:val="000000" w:themeColor="text1"/>
+          <w:sz w:val="24"/>
+          <w:szCs w:val="24"/>
+        </w:rPr>
+      </w:pPr>
+      <w:r>
+        <w:rPr>
+          <w:rFonts w:cstheme="minorHAnsi"/>
+          <w:noProof/>
+          <w:color w:val="000000" w:themeColor="text1"/>
+          <w:sz w:val="24"/>
+          <w:szCs w:val="24"/>
+        </w:rPr>
+        <w:drawing>
+          <wp:inline distT="0" distB="0" distL="0" distR="0" wp14:anchorId="69934284" wp14:editId="516BBA4A">
+            <wp:extent cx="4286848" cy="4153480"/>
+            <wp:effectExtent l="0" t="0" r="0" b="0"/>
+            <wp:docPr id="9" name="Picture 9"/>
+            <wp:cNvGraphicFramePr>
+              <a:graphicFrameLocks xmlns:a="http://schemas.openxmlformats.org/drawingml/2006/main" noChangeAspect="1"/>
+            </wp:cNvGraphicFramePr>
+            <a:graphic xmlns:a="http://schemas.openxmlformats.org/drawingml/2006/main">
+              <a:graphicData uri="http://schemas.openxmlformats.org/drawingml/2006/picture">
+                <pic:pic xmlns:pic="http://schemas.openxmlformats.org/drawingml/2006/picture">
+                  <pic:nvPicPr>
+                    <pic:cNvPr id="1" name=""/>
+                    <pic:cNvPicPr/>
+                  </pic:nvPicPr>
+                  <pic:blipFill>
+                    <a:blip r:embed="rId11"/>
+                    <a:stretch>
+                      <a:fillRect/>
+                    </a:stretch>
+                  </pic:blipFill>
+                  <pic:spPr>
+                    <a:xfrm>
+                      <a:off x="0" y="0"/>
+                      <a:ext cx="4286848" cy="4153480"/>
+                    </a:xfrm>
+                    <a:prstGeom prst="rect">
+                      <a:avLst/>
+                    </a:prstGeom>
+                  </pic:spPr>
+                </pic:pic>
+              </a:graphicData>
+            </a:graphic>
+          </wp:inline>
+        </w:drawing>
+      </w:r>
+    </w:p>
+    <w:p>
+      <w:pPr>
+        <w:pStyle w:val="ListParagraph"/>
+        <w:numPr>
+          <w:ilvl w:val="0"/>
+          <w:numId w:val="3"/>
+        </w:numPr>
+        <w:rPr>
+          <w:rFonts w:cstheme="minorHAnsi"/>
+          <w:color w:val="000000" w:themeColor="text1"/>
+          <w:sz w:val="24"/>
+          <w:szCs w:val="24"/>
+        </w:rPr>
+      </w:pPr>
+      <w:r>
+        <w:rPr>
+          <w:rFonts w:cstheme="minorHAnsi"/>
+          <w:color w:val="000000" w:themeColor="text1"/>
+          <w:sz w:val="24"/>
+          <w:szCs w:val="24"/>
+        </w:rPr>
+        <w:t>Checking null values in the dataset.</w:t>
+      </w:r>
+    </w:p>
+    <w:p>
+      <w:pPr>
+        <w:pStyle w:val="ListParagraph"/>
+        <w:ind w:left="1440"/>
+        <w:rPr>
+          <w:rFonts w:cstheme="minorHAnsi"/>
+          <w:color w:val="000000" w:themeColor="text1"/>
+          <w:sz w:val="24"/>
+          <w:szCs w:val="24"/>
+        </w:rPr>
+      </w:pPr>
+      <w:r>
+        <w:rPr>
+          <w:rFonts w:cstheme="minorHAnsi"/>
+          <w:color w:val="000000" w:themeColor="text1"/>
+          <w:sz w:val="24"/>
+          <w:szCs w:val="24"/>
+        </w:rPr>
+        <w:t>We also checked the given dataset against null values to see if there are missing values and get the total of the missing values in each of the columns and the output showed that there were no null/missing values and hence there was no need to drop null values since they don’t exist as shown in the output screenshot below.</w:t>
+      </w:r>
+    </w:p>
+    <w:p>
+      <w:pPr>
+        <w:pStyle w:val="ListParagraph"/>
+        <w:ind w:left="1440"/>
+        <w:rPr>
+          <w:rFonts w:cstheme="minorHAnsi"/>
+          <w:color w:val="000000" w:themeColor="text1"/>
+          <w:sz w:val="24"/>
+          <w:szCs w:val="24"/>
+        </w:rPr>
+      </w:pPr>
+      <w:r>
+        <w:rPr>
+          <w:rFonts w:cstheme="minorHAnsi"/>
+          <w:noProof/>
+          <w:color w:val="000000" w:themeColor="text1"/>
+          <w:sz w:val="24"/>
+          <w:szCs w:val="24"/>
+        </w:rPr>
+        <w:drawing>
+          <wp:inline distT="0" distB="0" distL="0" distR="0" wp14:anchorId="215A9FC1" wp14:editId="4CF879CB">
+            <wp:extent cx="2335530" cy="1987200"/>
+            <wp:effectExtent l="0" t="0" r="7620" b="0"/>
+            <wp:docPr id="10" name="Picture 10"/>
+            <wp:cNvGraphicFramePr>
+              <a:graphicFrameLocks xmlns:a="http://schemas.openxmlformats.org/drawingml/2006/main" noChangeAspect="1"/>
+            </wp:cNvGraphicFramePr>
+            <a:graphic xmlns:a="http://schemas.openxmlformats.org/drawingml/2006/main">
+              <a:graphicData uri="http://schemas.openxmlformats.org/drawingml/2006/picture">
+                <pic:pic xmlns:pic="http://schemas.openxmlformats.org/drawingml/2006/picture">
+                  <pic:nvPicPr>
+                    <pic:cNvPr id="1" name=""/>
+                    <pic:cNvPicPr/>
+                  </pic:nvPicPr>
+                  <pic:blipFill>
+                    <a:blip r:embed="rId12"/>
+                    <a:stretch>
+                      <a:fillRect/>
+                    </a:stretch>
+                  </pic:blipFill>
+                  <pic:spPr>
+                    <a:xfrm>
+                      <a:off x="0" y="0"/>
+                      <a:ext cx="2436915" cy="2073464"/>
+                    </a:xfrm>
+                    <a:prstGeom prst="rect">
+                      <a:avLst/>
+                    </a:prstGeom>
+                  </pic:spPr>
+                </pic:pic>
+              </a:graphicData>
+            </a:graphic>
+          </wp:inline>
+        </w:drawing>
+      </w:r>
+    </w:p>
+    <w:p>
+      <w:pPr>
+        <w:pStyle w:val="ListParagraph"/>
+        <w:numPr>
+          <w:ilvl w:val="0"/>
+          <w:numId w:val="3"/>
+        </w:numPr>
+        <w:rPr>
+          <w:rFonts w:cstheme="minorHAnsi"/>
+          <w:color w:val="000000" w:themeColor="text1"/>
+          <w:sz w:val="24"/>
+          <w:szCs w:val="24"/>
+        </w:rPr>
+      </w:pPr>
+      <w:r>
+        <w:rPr>
+          <w:rFonts w:cstheme="minorHAnsi"/>
+          <w:color w:val="000000" w:themeColor="text1"/>
+          <w:sz w:val="24"/>
+          <w:szCs w:val="24"/>
+        </w:rPr>
+        <w:lastRenderedPageBreak/>
+        <w:t>Checking duplicate values in the dataset.</w:t>
+      </w:r>
+    </w:p>
+    <w:p>
+      <w:pPr>
+        <w:pStyle w:val="ListParagraph"/>
+        <w:ind w:left="1440"/>
+        <w:rPr>
+          <w:rFonts w:cstheme="minorHAnsi"/>
+          <w:color w:val="000000" w:themeColor="text1"/>
+          <w:sz w:val="24"/>
+          <w:szCs w:val="24"/>
+        </w:rPr>
+      </w:pPr>
+      <w:r>
+        <w:rPr>
+          <w:rFonts w:cstheme="minorHAnsi"/>
+          <w:color w:val="000000" w:themeColor="text1"/>
+          <w:sz w:val="24"/>
+          <w:szCs w:val="24"/>
+        </w:rPr>
+        <w:t>We also checked the dataset against duplicate records or rows to see if records of a country are being repeated. However, the output showed that there were no duplicates and hence there was no need to drop the duplicated values since they don’t exist as shown in the screenshot below</w:t>
+      </w:r>
+    </w:p>
+    <w:p>
+      <w:pPr>
+        <w:pStyle w:val="ListParagraph"/>
+        <w:ind w:left="1440"/>
+        <w:rPr>
+          <w:rFonts w:cstheme="minorHAnsi"/>
+          <w:color w:val="000000" w:themeColor="text1"/>
+          <w:sz w:val="24"/>
+          <w:szCs w:val="24"/>
+        </w:rPr>
+      </w:pPr>
+      <w:r>
+        <w:rPr>
+          <w:rFonts w:cstheme="minorHAnsi"/>
+          <w:noProof/>
+          <w:color w:val="000000" w:themeColor="text1"/>
+          <w:sz w:val="24"/>
+          <w:szCs w:val="24"/>
+        </w:rPr>
+        <w:drawing>
+          <wp:inline distT="0" distB="0" distL="0" distR="0" wp14:anchorId="315FA2AF" wp14:editId="3CF0F009">
+            <wp:extent cx="5611008" cy="971686"/>
+            <wp:effectExtent l="0" t="0" r="0" b="0"/>
+            <wp:docPr id="11" name="Picture 11"/>
+            <wp:cNvGraphicFramePr>
+              <a:graphicFrameLocks xmlns:a="http://schemas.openxmlformats.org/drawingml/2006/main" noChangeAspect="1"/>
+            </wp:cNvGraphicFramePr>
+            <a:graphic xmlns:a="http://schemas.openxmlformats.org/drawingml/2006/main">
+              <a:graphicData uri="http://schemas.openxmlformats.org/drawingml/2006/picture">
+                <pic:pic xmlns:pic="http://schemas.openxmlformats.org/drawingml/2006/picture">
+                  <pic:nvPicPr>
+                    <pic:cNvPr id="1" name=""/>
+                    <pic:cNvPicPr/>
+                  </pic:nvPicPr>
+                  <pic:blipFill>
+                    <a:blip r:embed="rId13"/>
+                    <a:stretch>
+                      <a:fillRect/>
+                    </a:stretch>
+                  </pic:blipFill>
+                  <pic:spPr>
+                    <a:xfrm>
+                      <a:off x="0" y="0"/>
+                      <a:ext cx="5611008" cy="971686"/>
+                    </a:xfrm>
+                    <a:prstGeom prst="rect">
+                      <a:avLst/>
+                    </a:prstGeom>
+                  </pic:spPr>
+                </pic:pic>
+              </a:graphicData>
+            </a:graphic>
+          </wp:inline>
+        </w:drawing>
+      </w:r>
+    </w:p>
+    <w:p>
+      <w:pPr>
+        <w:pStyle w:val="ListParagraph"/>
+        <w:numPr>
+          <w:ilvl w:val="0"/>
+          <w:numId w:val="3"/>
+        </w:numPr>
+        <w:rPr>
+          <w:rFonts w:cstheme="minorHAnsi"/>
+          <w:color w:val="000000" w:themeColor="text1"/>
+          <w:sz w:val="24"/>
+          <w:szCs w:val="24"/>
+        </w:rPr>
+      </w:pPr>
+      <w:r>
+        <w:rPr>
+          <w:rFonts w:cstheme="minorHAnsi"/>
+          <w:color w:val="000000" w:themeColor="text1"/>
+          <w:sz w:val="24"/>
+          <w:szCs w:val="24"/>
+        </w:rPr>
+        <w:t>Checking the number of regions in the dataset.</w:t>
+      </w:r>
+    </w:p>
+    <w:p>
+      <w:pPr>
+        <w:pStyle w:val="ListParagraph"/>
+        <w:ind w:left="1440"/>
+        <w:rPr>
+          <w:rFonts w:cstheme="minorHAnsi"/>
+          <w:color w:val="000000" w:themeColor="text1"/>
+          <w:sz w:val="24"/>
+          <w:szCs w:val="24"/>
+        </w:rPr>
+      </w:pPr>
+      <w:r>
+        <w:rPr>
+          <w:rFonts w:cstheme="minorHAnsi"/>
+          <w:color w:val="000000" w:themeColor="text1"/>
+          <w:sz w:val="24"/>
+          <w:szCs w:val="24"/>
+        </w:rPr>
+        <w:t>During analysis, we realized the number of countries to analyze were many that they couldn’t fit in visualization charts making it hard to visualize the dataset better. We therefore decided to analyze the dataset according to each WHO Region available in the dataset and below is a screenshot of the regions available</w:t>
+      </w:r>
+    </w:p>
+    <w:p>
+      <w:pPr>
+        <w:pStyle w:val="ListParagraph"/>
+        <w:ind w:left="1440"/>
+        <w:rPr>
+          <w:rFonts w:cstheme="minorHAnsi"/>
+          <w:color w:val="000000" w:themeColor="text1"/>
+          <w:sz w:val="24"/>
+          <w:szCs w:val="24"/>
+        </w:rPr>
+      </w:pPr>
+      <w:r>
+        <w:rPr>
+          <w:rFonts w:cstheme="minorHAnsi"/>
+          <w:noProof/>
+          <w:color w:val="000000" w:themeColor="text1"/>
+          <w:sz w:val="24"/>
+          <w:szCs w:val="24"/>
+        </w:rPr>
+        <w:drawing>
+          <wp:inline distT="0" distB="0" distL="0" distR="0" wp14:anchorId="0E2CCB89" wp14:editId="53F24AAF">
+            <wp:extent cx="5943600" cy="871220"/>
+            <wp:effectExtent l="0" t="0" r="0" b="5080"/>
+            <wp:docPr id="12" name="Picture 12"/>
+            <wp:cNvGraphicFramePr>
+              <a:graphicFrameLocks xmlns:a="http://schemas.openxmlformats.org/drawingml/2006/main" noChangeAspect="1"/>
+            </wp:cNvGraphicFramePr>
+            <a:graphic xmlns:a="http://schemas.openxmlformats.org/drawingml/2006/main">
+              <a:graphicData uri="http://schemas.openxmlformats.org/drawingml/2006/picture">
+                <pic:pic xmlns:pic="http://schemas.openxmlformats.org/drawingml/2006/picture">
+                  <pic:nvPicPr>
+                    <pic:cNvPr id="1" name=""/>
+                    <pic:cNvPicPr/>
+                  </pic:nvPicPr>
+                  <pic:blipFill>
+                    <a:blip r:embed="rId14"/>
+                    <a:stretch>
+                      <a:fillRect/>
+                    </a:stretch>
+                  </pic:blipFill>
+                  <pic:spPr>
+                    <a:xfrm>
+                      <a:off x="0" y="0"/>
+                      <a:ext cx="5943600" cy="871220"/>
                     </a:xfrm>
                     <a:prstGeom prst="rect">
                       <a:avLst/>

</xml_diff>